<commit_message>
completed non-ref cursor procedures, formatting edits
</commit_message>
<xml_diff>
--- a/TSQL-Assignment-Specifications.docx
+++ b/TSQL-Assignment-Specifications.docx
@@ -377,7 +377,6 @@
                 <w:sz w:val="20"/>
               </w:rPr>
             </w:pPr>
-            <w:proofErr w:type="spellStart"/>
             <w:r>
               <w:rPr>
                 <w:rFonts w:asciiTheme="minorHAnsi" w:hAnsiTheme="minorHAnsi" w:cstheme="minorHAnsi"/>
@@ -397,15 +396,7 @@
                 <w:rFonts w:asciiTheme="minorHAnsi" w:hAnsiTheme="minorHAnsi" w:cstheme="minorHAnsi"/>
                 <w:sz w:val="20"/>
               </w:rPr>
-              <w:t>id</w:t>
-            </w:r>
-            <w:proofErr w:type="spellEnd"/>
-            <w:r>
-              <w:rPr>
-                <w:rFonts w:asciiTheme="minorHAnsi" w:hAnsiTheme="minorHAnsi" w:cstheme="minorHAnsi"/>
-                <w:sz w:val="20"/>
-              </w:rPr>
-              <w:t xml:space="preserve">           </w:t>
+              <w:t xml:space="preserve">id           </w:t>
             </w:r>
             <w:r>
               <w:rPr>
@@ -496,7 +487,6 @@
                 <w:sz w:val="20"/>
               </w:rPr>
             </w:pPr>
-            <w:proofErr w:type="spellStart"/>
             <w:r>
               <w:rPr>
                 <w:rFonts w:asciiTheme="minorHAnsi" w:hAnsiTheme="minorHAnsi" w:cstheme="minorHAnsi"/>
@@ -511,7 +501,6 @@
               </w:rPr>
               <w:t>custname</w:t>
             </w:r>
-            <w:proofErr w:type="spellEnd"/>
           </w:p>
         </w:tc>
         <w:tc>
@@ -526,7 +515,6 @@
                 <w:sz w:val="20"/>
               </w:rPr>
             </w:pPr>
-            <w:proofErr w:type="spellStart"/>
             <w:r>
               <w:rPr>
                 <w:rFonts w:asciiTheme="minorHAnsi" w:hAnsiTheme="minorHAnsi" w:cstheme="minorHAnsi"/>
@@ -541,7 +529,6 @@
               </w:rPr>
               <w:t>archar</w:t>
             </w:r>
-            <w:proofErr w:type="spellEnd"/>
             <w:r>
               <w:rPr>
                 <w:rFonts w:asciiTheme="minorHAnsi" w:hAnsiTheme="minorHAnsi" w:cstheme="minorHAnsi"/>
@@ -862,21 +849,12 @@
                 <w:sz w:val="20"/>
               </w:rPr>
             </w:pPr>
-            <w:proofErr w:type="spellStart"/>
-            <w:r>
-              <w:rPr>
-                <w:rFonts w:asciiTheme="minorHAnsi" w:hAnsiTheme="minorHAnsi" w:cstheme="minorHAnsi"/>
-                <w:sz w:val="20"/>
-              </w:rPr>
-              <w:t>pcustid</w:t>
-            </w:r>
-            <w:proofErr w:type="spellEnd"/>
-            <w:r>
-              <w:rPr>
-                <w:rFonts w:asciiTheme="minorHAnsi" w:hAnsiTheme="minorHAnsi" w:cstheme="minorHAnsi"/>
-                <w:sz w:val="20"/>
-              </w:rPr>
-              <w:t xml:space="preserve"> </w:t>
+            <w:r>
+              <w:rPr>
+                <w:rFonts w:asciiTheme="minorHAnsi" w:hAnsiTheme="minorHAnsi" w:cstheme="minorHAnsi"/>
+                <w:sz w:val="20"/>
+              </w:rPr>
+              <w:t xml:space="preserve">pcustid </w:t>
             </w:r>
             <w:r>
               <w:rPr>
@@ -1065,21 +1043,12 @@
               </w:rPr>
               <w:t xml:space="preserve">alue of </w:t>
             </w:r>
-            <w:proofErr w:type="spellStart"/>
-            <w:r>
-              <w:rPr>
-                <w:rFonts w:asciiTheme="minorHAnsi" w:hAnsiTheme="minorHAnsi" w:cstheme="minorHAnsi"/>
-                <w:sz w:val="20"/>
-              </w:rPr>
-              <w:t>error_message</w:t>
-            </w:r>
-            <w:proofErr w:type="spellEnd"/>
-            <w:r>
-              <w:rPr>
-                <w:rFonts w:asciiTheme="minorHAnsi" w:hAnsiTheme="minorHAnsi" w:cstheme="minorHAnsi"/>
-                <w:sz w:val="20"/>
-              </w:rPr>
-              <w:t>()</w:t>
+            <w:r>
+              <w:rPr>
+                <w:rFonts w:asciiTheme="minorHAnsi" w:hAnsiTheme="minorHAnsi" w:cstheme="minorHAnsi"/>
+                <w:sz w:val="20"/>
+              </w:rPr>
+              <w:t>error_message()</w:t>
             </w:r>
           </w:p>
         </w:tc>
@@ -1614,21 +1583,12 @@
               </w:rPr>
               <w:t xml:space="preserve">00.  Use value of </w:t>
             </w:r>
-            <w:proofErr w:type="spellStart"/>
-            <w:r>
-              <w:rPr>
-                <w:rFonts w:asciiTheme="minorHAnsi" w:hAnsiTheme="minorHAnsi" w:cstheme="minorHAnsi"/>
-                <w:sz w:val="20"/>
-              </w:rPr>
-              <w:t>error_message</w:t>
-            </w:r>
-            <w:proofErr w:type="spellEnd"/>
-            <w:r>
-              <w:rPr>
-                <w:rFonts w:asciiTheme="minorHAnsi" w:hAnsiTheme="minorHAnsi" w:cstheme="minorHAnsi"/>
-                <w:sz w:val="20"/>
-              </w:rPr>
-              <w:t>()</w:t>
+            <w:r>
+              <w:rPr>
+                <w:rFonts w:asciiTheme="minorHAnsi" w:hAnsiTheme="minorHAnsi" w:cstheme="minorHAnsi"/>
+                <w:sz w:val="20"/>
+              </w:rPr>
+              <w:t>error_message()</w:t>
             </w:r>
           </w:p>
         </w:tc>
@@ -2014,21 +1974,12 @@
                 <w:sz w:val="20"/>
               </w:rPr>
             </w:pPr>
-            <w:proofErr w:type="spellStart"/>
-            <w:r>
-              <w:rPr>
-                <w:rFonts w:asciiTheme="minorHAnsi" w:hAnsiTheme="minorHAnsi" w:cstheme="minorHAnsi"/>
-                <w:sz w:val="20"/>
-              </w:rPr>
-              <w:t>pprodid</w:t>
-            </w:r>
-            <w:proofErr w:type="spellEnd"/>
-            <w:r>
-              <w:rPr>
-                <w:rFonts w:asciiTheme="minorHAnsi" w:hAnsiTheme="minorHAnsi" w:cstheme="minorHAnsi"/>
-                <w:sz w:val="20"/>
-              </w:rPr>
-              <w:t xml:space="preserve">           </w:t>
+            <w:r>
+              <w:rPr>
+                <w:rFonts w:asciiTheme="minorHAnsi" w:hAnsiTheme="minorHAnsi" w:cstheme="minorHAnsi"/>
+                <w:sz w:val="20"/>
+              </w:rPr>
+              <w:t xml:space="preserve">pprodid           </w:t>
             </w:r>
             <w:r>
               <w:rPr>
@@ -2127,7 +2078,6 @@
                 <w:sz w:val="20"/>
               </w:rPr>
             </w:pPr>
-            <w:proofErr w:type="spellStart"/>
             <w:r>
               <w:rPr>
                 <w:rFonts w:asciiTheme="minorHAnsi" w:hAnsiTheme="minorHAnsi" w:cstheme="minorHAnsi"/>
@@ -2135,7 +2085,6 @@
               </w:rPr>
               <w:t>pprodname</w:t>
             </w:r>
-            <w:proofErr w:type="spellEnd"/>
           </w:p>
         </w:tc>
         <w:tc>
@@ -2150,7 +2099,6 @@
                 <w:sz w:val="20"/>
               </w:rPr>
             </w:pPr>
-            <w:proofErr w:type="spellStart"/>
             <w:r>
               <w:rPr>
                 <w:rFonts w:asciiTheme="minorHAnsi" w:hAnsiTheme="minorHAnsi" w:cstheme="minorHAnsi"/>
@@ -2158,7 +2106,6 @@
               </w:rPr>
               <w:t>nvarchar</w:t>
             </w:r>
-            <w:proofErr w:type="spellEnd"/>
           </w:p>
         </w:tc>
         <w:tc>
@@ -2227,7 +2174,6 @@
                 <w:sz w:val="20"/>
               </w:rPr>
             </w:pPr>
-            <w:proofErr w:type="spellStart"/>
             <w:r>
               <w:rPr>
                 <w:rFonts w:asciiTheme="minorHAnsi" w:hAnsiTheme="minorHAnsi" w:cstheme="minorHAnsi"/>
@@ -2235,7 +2181,6 @@
               </w:rPr>
               <w:t>pprice</w:t>
             </w:r>
-            <w:proofErr w:type="spellEnd"/>
           </w:p>
         </w:tc>
         <w:tc>
@@ -2564,21 +2509,12 @@
                 <w:sz w:val="20"/>
               </w:rPr>
             </w:pPr>
-            <w:proofErr w:type="spellStart"/>
-            <w:r>
-              <w:rPr>
-                <w:rFonts w:asciiTheme="minorHAnsi" w:hAnsiTheme="minorHAnsi" w:cstheme="minorHAnsi"/>
-                <w:sz w:val="20"/>
-              </w:rPr>
-              <w:t>pprodid</w:t>
-            </w:r>
-            <w:proofErr w:type="spellEnd"/>
-            <w:r>
-              <w:rPr>
-                <w:rFonts w:asciiTheme="minorHAnsi" w:hAnsiTheme="minorHAnsi" w:cstheme="minorHAnsi"/>
-                <w:sz w:val="20"/>
-              </w:rPr>
-              <w:t xml:space="preserve"> outside range:</w:t>
+            <w:r>
+              <w:rPr>
+                <w:rFonts w:asciiTheme="minorHAnsi" w:hAnsiTheme="minorHAnsi" w:cstheme="minorHAnsi"/>
+                <w:sz w:val="20"/>
+              </w:rPr>
+              <w:t>pprodid outside range:</w:t>
             </w:r>
             <w:r>
               <w:rPr>
@@ -2698,7 +2634,6 @@
                 <w:sz w:val="20"/>
               </w:rPr>
             </w:pPr>
-            <w:proofErr w:type="spellStart"/>
             <w:r>
               <w:rPr>
                 <w:rFonts w:asciiTheme="minorHAnsi" w:hAnsiTheme="minorHAnsi" w:cstheme="minorHAnsi"/>
@@ -2711,15 +2646,7 @@
                 <w:rFonts w:asciiTheme="minorHAnsi" w:hAnsiTheme="minorHAnsi" w:cstheme="minorHAnsi"/>
                 <w:sz w:val="20"/>
               </w:rPr>
-              <w:t>price</w:t>
-            </w:r>
-            <w:proofErr w:type="spellEnd"/>
-            <w:r>
-              <w:rPr>
-                <w:rFonts w:asciiTheme="minorHAnsi" w:hAnsiTheme="minorHAnsi" w:cstheme="minorHAnsi"/>
-                <w:sz w:val="20"/>
-              </w:rPr>
-              <w:t xml:space="preserve"> outside range:</w:t>
+              <w:t>price outside range:</w:t>
             </w:r>
           </w:p>
           <w:p>
@@ -2838,21 +2765,12 @@
               </w:rPr>
               <w:t xml:space="preserve">00.  Use value of </w:t>
             </w:r>
-            <w:proofErr w:type="spellStart"/>
-            <w:r>
-              <w:rPr>
-                <w:rFonts w:asciiTheme="minorHAnsi" w:hAnsiTheme="minorHAnsi" w:cstheme="minorHAnsi"/>
-                <w:sz w:val="20"/>
-              </w:rPr>
-              <w:t>error_message</w:t>
-            </w:r>
-            <w:proofErr w:type="spellEnd"/>
-            <w:r>
-              <w:rPr>
-                <w:rFonts w:asciiTheme="minorHAnsi" w:hAnsiTheme="minorHAnsi" w:cstheme="minorHAnsi"/>
-                <w:sz w:val="20"/>
-              </w:rPr>
-              <w:t>()</w:t>
+            <w:r>
+              <w:rPr>
+                <w:rFonts w:asciiTheme="minorHAnsi" w:hAnsiTheme="minorHAnsi" w:cstheme="minorHAnsi"/>
+                <w:sz w:val="20"/>
+              </w:rPr>
+              <w:t>error_message()</w:t>
             </w:r>
           </w:p>
         </w:tc>
@@ -3388,21 +3306,12 @@
               </w:rPr>
               <w:t xml:space="preserve">00.  Use value of </w:t>
             </w:r>
-            <w:proofErr w:type="spellStart"/>
-            <w:r>
-              <w:rPr>
-                <w:rFonts w:asciiTheme="minorHAnsi" w:hAnsiTheme="minorHAnsi" w:cstheme="minorHAnsi"/>
-                <w:sz w:val="20"/>
-              </w:rPr>
-              <w:t>error_message</w:t>
-            </w:r>
-            <w:proofErr w:type="spellEnd"/>
-            <w:r>
-              <w:rPr>
-                <w:rFonts w:asciiTheme="minorHAnsi" w:hAnsiTheme="minorHAnsi" w:cstheme="minorHAnsi"/>
-                <w:sz w:val="20"/>
-              </w:rPr>
-              <w:t>()</w:t>
+            <w:r>
+              <w:rPr>
+                <w:rFonts w:asciiTheme="minorHAnsi" w:hAnsiTheme="minorHAnsi" w:cstheme="minorHAnsi"/>
+                <w:sz w:val="20"/>
+              </w:rPr>
+              <w:t>error_message()</w:t>
             </w:r>
           </w:p>
         </w:tc>
@@ -3779,21 +3688,12 @@
                 <w:sz w:val="20"/>
               </w:rPr>
             </w:pPr>
-            <w:proofErr w:type="spellStart"/>
-            <w:r>
-              <w:rPr>
-                <w:rFonts w:asciiTheme="minorHAnsi" w:hAnsiTheme="minorHAnsi" w:cstheme="minorHAnsi"/>
-                <w:sz w:val="20"/>
-              </w:rPr>
-              <w:t>pcustid</w:t>
-            </w:r>
-            <w:proofErr w:type="spellEnd"/>
-            <w:r>
-              <w:rPr>
-                <w:rFonts w:asciiTheme="minorHAnsi" w:hAnsiTheme="minorHAnsi" w:cstheme="minorHAnsi"/>
-                <w:sz w:val="20"/>
-              </w:rPr>
-              <w:t xml:space="preserve">           </w:t>
+            <w:r>
+              <w:rPr>
+                <w:rFonts w:asciiTheme="minorHAnsi" w:hAnsiTheme="minorHAnsi" w:cstheme="minorHAnsi"/>
+                <w:sz w:val="20"/>
+              </w:rPr>
+              <w:t xml:space="preserve">pcustid           </w:t>
             </w:r>
             <w:r>
               <w:rPr>
@@ -3892,7 +3792,6 @@
                 <w:sz w:val="20"/>
               </w:rPr>
             </w:pPr>
-            <w:proofErr w:type="spellStart"/>
             <w:r>
               <w:rPr>
                 <w:rFonts w:asciiTheme="minorHAnsi" w:hAnsiTheme="minorHAnsi" w:cstheme="minorHAnsi"/>
@@ -3900,7 +3799,6 @@
               </w:rPr>
               <w:t>pReturnString</w:t>
             </w:r>
-            <w:proofErr w:type="spellEnd"/>
           </w:p>
         </w:tc>
         <w:tc>
@@ -4005,37 +3903,12 @@
                 <w:sz w:val="20"/>
               </w:rPr>
             </w:pPr>
-            <w:proofErr w:type="spellStart"/>
-            <w:r>
-              <w:rPr>
-                <w:rFonts w:asciiTheme="minorHAnsi" w:hAnsiTheme="minorHAnsi" w:cstheme="minorHAnsi"/>
-                <w:sz w:val="20"/>
-              </w:rPr>
-              <w:t>Custid</w:t>
-            </w:r>
-            <w:proofErr w:type="spellEnd"/>
-            <w:r>
-              <w:rPr>
-                <w:rFonts w:asciiTheme="minorHAnsi" w:hAnsiTheme="minorHAnsi" w:cstheme="minorHAnsi"/>
-                <w:sz w:val="20"/>
-              </w:rPr>
-              <w:t xml:space="preserve">: 999  </w:t>
-            </w:r>
-            <w:proofErr w:type="spellStart"/>
-            <w:r>
-              <w:rPr>
-                <w:rFonts w:asciiTheme="minorHAnsi" w:hAnsiTheme="minorHAnsi" w:cstheme="minorHAnsi"/>
-                <w:sz w:val="20"/>
-              </w:rPr>
-              <w:t>Name:XXXXXXXXXXXXXXXXXXXX</w:t>
-            </w:r>
-            <w:proofErr w:type="spellEnd"/>
-            <w:r>
-              <w:rPr>
-                <w:rFonts w:asciiTheme="minorHAnsi" w:hAnsiTheme="minorHAnsi" w:cstheme="minorHAnsi"/>
-                <w:sz w:val="20"/>
-              </w:rPr>
-              <w:t xml:space="preserve">  </w:t>
+            <w:r>
+              <w:rPr>
+                <w:rFonts w:asciiTheme="minorHAnsi" w:hAnsiTheme="minorHAnsi" w:cstheme="minorHAnsi"/>
+                <w:sz w:val="20"/>
+              </w:rPr>
+              <w:t xml:space="preserve">Custid: 999  Name:XXXXXXXXXXXXXXXXXXXX  </w:t>
             </w:r>
             <w:r>
               <w:rPr>
@@ -4273,21 +4146,12 @@
               </w:rPr>
               <w:t xml:space="preserve">00.  Use value of </w:t>
             </w:r>
-            <w:proofErr w:type="spellStart"/>
-            <w:r>
-              <w:rPr>
-                <w:rFonts w:asciiTheme="minorHAnsi" w:hAnsiTheme="minorHAnsi" w:cstheme="minorHAnsi"/>
-                <w:sz w:val="20"/>
-              </w:rPr>
-              <w:t>error_message</w:t>
-            </w:r>
-            <w:proofErr w:type="spellEnd"/>
-            <w:r>
-              <w:rPr>
-                <w:rFonts w:asciiTheme="minorHAnsi" w:hAnsiTheme="minorHAnsi" w:cstheme="minorHAnsi"/>
-                <w:sz w:val="20"/>
-              </w:rPr>
-              <w:t>()</w:t>
+            <w:r>
+              <w:rPr>
+                <w:rFonts w:asciiTheme="minorHAnsi" w:hAnsiTheme="minorHAnsi" w:cstheme="minorHAnsi"/>
+                <w:sz w:val="20"/>
+              </w:rPr>
+              <w:t>error_message()</w:t>
             </w:r>
           </w:p>
         </w:tc>
@@ -4504,23 +4368,7 @@
                 <w:rFonts w:asciiTheme="minorHAnsi" w:hAnsiTheme="minorHAnsi" w:cstheme="minorHAnsi"/>
                 <w:sz w:val="20"/>
               </w:rPr>
-              <w:t xml:space="preserve">Update one customer's </w:t>
-            </w:r>
-            <w:proofErr w:type="spellStart"/>
-            <w:r>
-              <w:rPr>
-                <w:rFonts w:asciiTheme="minorHAnsi" w:hAnsiTheme="minorHAnsi" w:cstheme="minorHAnsi"/>
-                <w:sz w:val="20"/>
-              </w:rPr>
-              <w:t>sales_ytd</w:t>
-            </w:r>
-            <w:proofErr w:type="spellEnd"/>
-            <w:r>
-              <w:rPr>
-                <w:rFonts w:asciiTheme="minorHAnsi" w:hAnsiTheme="minorHAnsi" w:cstheme="minorHAnsi"/>
-                <w:sz w:val="20"/>
-              </w:rPr>
-              <w:t xml:space="preserve"> value in the customer table</w:t>
+              <w:t>Update one customer's sales_ytd value in the customer table</w:t>
             </w:r>
           </w:p>
         </w:tc>
@@ -4649,21 +4497,12 @@
                 <w:sz w:val="20"/>
               </w:rPr>
             </w:pPr>
-            <w:proofErr w:type="spellStart"/>
-            <w:r>
-              <w:rPr>
-                <w:rFonts w:asciiTheme="minorHAnsi" w:hAnsiTheme="minorHAnsi" w:cstheme="minorHAnsi"/>
-                <w:sz w:val="20"/>
-              </w:rPr>
-              <w:t>pcustid</w:t>
-            </w:r>
-            <w:proofErr w:type="spellEnd"/>
-            <w:r>
-              <w:rPr>
-                <w:rFonts w:asciiTheme="minorHAnsi" w:hAnsiTheme="minorHAnsi" w:cstheme="minorHAnsi"/>
-                <w:sz w:val="20"/>
-              </w:rPr>
-              <w:t xml:space="preserve">           </w:t>
+            <w:r>
+              <w:rPr>
+                <w:rFonts w:asciiTheme="minorHAnsi" w:hAnsiTheme="minorHAnsi" w:cstheme="minorHAnsi"/>
+                <w:sz w:val="20"/>
+              </w:rPr>
+              <w:t xml:space="preserve">pcustid           </w:t>
             </w:r>
             <w:r>
               <w:rPr>
@@ -4762,7 +4601,6 @@
                 <w:sz w:val="20"/>
               </w:rPr>
             </w:pPr>
-            <w:proofErr w:type="spellStart"/>
             <w:r>
               <w:rPr>
                 <w:rFonts w:asciiTheme="minorHAnsi" w:hAnsiTheme="minorHAnsi" w:cstheme="minorHAnsi"/>
@@ -4770,7 +4608,6 @@
               </w:rPr>
               <w:t>pamt</w:t>
             </w:r>
-            <w:proofErr w:type="spellEnd"/>
           </w:p>
         </w:tc>
         <w:tc>
@@ -4858,23 +4695,7 @@
                 <w:rFonts w:asciiTheme="minorHAnsi" w:hAnsiTheme="minorHAnsi" w:cstheme="minorHAnsi"/>
                 <w:sz w:val="20"/>
               </w:rPr>
-              <w:t xml:space="preserve">Change one customer's SALES_YTD value by the </w:t>
-            </w:r>
-            <w:proofErr w:type="spellStart"/>
-            <w:r>
-              <w:rPr>
-                <w:rFonts w:asciiTheme="minorHAnsi" w:hAnsiTheme="minorHAnsi" w:cstheme="minorHAnsi"/>
-                <w:sz w:val="20"/>
-              </w:rPr>
-              <w:t>pamt</w:t>
-            </w:r>
-            <w:proofErr w:type="spellEnd"/>
-            <w:r>
-              <w:rPr>
-                <w:rFonts w:asciiTheme="minorHAnsi" w:hAnsiTheme="minorHAnsi" w:cstheme="minorHAnsi"/>
-                <w:sz w:val="20"/>
-              </w:rPr>
-              <w:t xml:space="preserve"> value. </w:t>
+              <w:t xml:space="preserve">Change one customer's SALES_YTD value by the pamt value. </w:t>
             </w:r>
           </w:p>
         </w:tc>
@@ -5063,21 +4884,12 @@
                 <w:sz w:val="20"/>
               </w:rPr>
             </w:pPr>
-            <w:proofErr w:type="spellStart"/>
-            <w:r>
-              <w:rPr>
-                <w:rFonts w:asciiTheme="minorHAnsi" w:hAnsiTheme="minorHAnsi" w:cstheme="minorHAnsi"/>
-                <w:sz w:val="20"/>
-              </w:rPr>
-              <w:t>pamt</w:t>
-            </w:r>
-            <w:proofErr w:type="spellEnd"/>
-            <w:r>
-              <w:rPr>
-                <w:rFonts w:asciiTheme="minorHAnsi" w:hAnsiTheme="minorHAnsi" w:cstheme="minorHAnsi"/>
-                <w:sz w:val="20"/>
-              </w:rPr>
-              <w:t xml:space="preserve"> outside range:</w:t>
+            <w:r>
+              <w:rPr>
+                <w:rFonts w:asciiTheme="minorHAnsi" w:hAnsiTheme="minorHAnsi" w:cstheme="minorHAnsi"/>
+                <w:sz w:val="20"/>
+              </w:rPr>
+              <w:t>pamt outside range:</w:t>
             </w:r>
           </w:p>
           <w:p>
@@ -5196,21 +5008,12 @@
               </w:rPr>
               <w:t xml:space="preserve">00.  Use value of </w:t>
             </w:r>
-            <w:proofErr w:type="spellStart"/>
-            <w:r>
-              <w:rPr>
-                <w:rFonts w:asciiTheme="minorHAnsi" w:hAnsiTheme="minorHAnsi" w:cstheme="minorHAnsi"/>
-                <w:sz w:val="20"/>
-              </w:rPr>
-              <w:t>error_message</w:t>
-            </w:r>
-            <w:proofErr w:type="spellEnd"/>
-            <w:r>
-              <w:rPr>
-                <w:rFonts w:asciiTheme="minorHAnsi" w:hAnsiTheme="minorHAnsi" w:cstheme="minorHAnsi"/>
-                <w:sz w:val="20"/>
-              </w:rPr>
-              <w:t>()</w:t>
+            <w:r>
+              <w:rPr>
+                <w:rFonts w:asciiTheme="minorHAnsi" w:hAnsiTheme="minorHAnsi" w:cstheme="minorHAnsi"/>
+                <w:sz w:val="20"/>
+              </w:rPr>
+              <w:t>error_message()</w:t>
             </w:r>
           </w:p>
         </w:tc>
@@ -5555,21 +5358,12 @@
                 <w:sz w:val="20"/>
               </w:rPr>
             </w:pPr>
-            <w:proofErr w:type="spellStart"/>
-            <w:r>
-              <w:rPr>
-                <w:rFonts w:asciiTheme="minorHAnsi" w:hAnsiTheme="minorHAnsi" w:cstheme="minorHAnsi"/>
-                <w:sz w:val="20"/>
-              </w:rPr>
-              <w:t>pprodid</w:t>
-            </w:r>
-            <w:proofErr w:type="spellEnd"/>
-            <w:r>
-              <w:rPr>
-                <w:rFonts w:asciiTheme="minorHAnsi" w:hAnsiTheme="minorHAnsi" w:cstheme="minorHAnsi"/>
-                <w:sz w:val="20"/>
-              </w:rPr>
-              <w:t xml:space="preserve">           </w:t>
+            <w:r>
+              <w:rPr>
+                <w:rFonts w:asciiTheme="minorHAnsi" w:hAnsiTheme="minorHAnsi" w:cstheme="minorHAnsi"/>
+                <w:sz w:val="20"/>
+              </w:rPr>
+              <w:t xml:space="preserve">pprodid           </w:t>
             </w:r>
             <w:r>
               <w:rPr>
@@ -5668,7 +5462,6 @@
                 <w:sz w:val="20"/>
               </w:rPr>
             </w:pPr>
-            <w:proofErr w:type="spellStart"/>
             <w:r>
               <w:rPr>
                 <w:rFonts w:asciiTheme="minorHAnsi" w:hAnsiTheme="minorHAnsi" w:cstheme="minorHAnsi"/>
@@ -5676,7 +5469,6 @@
               </w:rPr>
               <w:t>pReturnString</w:t>
             </w:r>
-            <w:proofErr w:type="spellEnd"/>
           </w:p>
         </w:tc>
         <w:tc>
@@ -5781,37 +5573,12 @@
                 <w:sz w:val="20"/>
               </w:rPr>
             </w:pPr>
-            <w:proofErr w:type="spellStart"/>
-            <w:r>
-              <w:rPr>
-                <w:rFonts w:asciiTheme="minorHAnsi" w:hAnsiTheme="minorHAnsi" w:cstheme="minorHAnsi"/>
-                <w:sz w:val="20"/>
-              </w:rPr>
-              <w:t>Prodid</w:t>
-            </w:r>
-            <w:proofErr w:type="spellEnd"/>
-            <w:r>
-              <w:rPr>
-                <w:rFonts w:asciiTheme="minorHAnsi" w:hAnsiTheme="minorHAnsi" w:cstheme="minorHAnsi"/>
-                <w:sz w:val="20"/>
-              </w:rPr>
-              <w:t xml:space="preserve">: 999  </w:t>
-            </w:r>
-            <w:proofErr w:type="spellStart"/>
-            <w:r>
-              <w:rPr>
-                <w:rFonts w:asciiTheme="minorHAnsi" w:hAnsiTheme="minorHAnsi" w:cstheme="minorHAnsi"/>
-                <w:sz w:val="20"/>
-              </w:rPr>
-              <w:t>Name:XXXXXXXXXXXXXXXXXXXX</w:t>
-            </w:r>
-            <w:proofErr w:type="spellEnd"/>
-            <w:r>
-              <w:rPr>
-                <w:rFonts w:asciiTheme="minorHAnsi" w:hAnsiTheme="minorHAnsi" w:cstheme="minorHAnsi"/>
-                <w:sz w:val="20"/>
-              </w:rPr>
-              <w:t xml:space="preserve">  Price 999.99 SalesYTD:99999.99</w:t>
+            <w:r>
+              <w:rPr>
+                <w:rFonts w:asciiTheme="minorHAnsi" w:hAnsiTheme="minorHAnsi" w:cstheme="minorHAnsi"/>
+                <w:sz w:val="20"/>
+              </w:rPr>
+              <w:t>Prodid: 999  Name:XXXXXXXXXXXXXXXXXXXX  Price 999.99 SalesYTD:99999.99</w:t>
             </w:r>
           </w:p>
         </w:tc>
@@ -6028,21 +5795,12 @@
               </w:rPr>
               <w:t xml:space="preserve">00.  Use value of </w:t>
             </w:r>
-            <w:proofErr w:type="spellStart"/>
-            <w:r>
-              <w:rPr>
-                <w:rFonts w:asciiTheme="minorHAnsi" w:hAnsiTheme="minorHAnsi" w:cstheme="minorHAnsi"/>
-                <w:sz w:val="20"/>
-              </w:rPr>
-              <w:t>error_message</w:t>
-            </w:r>
-            <w:proofErr w:type="spellEnd"/>
-            <w:r>
-              <w:rPr>
-                <w:rFonts w:asciiTheme="minorHAnsi" w:hAnsiTheme="minorHAnsi" w:cstheme="minorHAnsi"/>
-                <w:sz w:val="20"/>
-              </w:rPr>
-              <w:t>()</w:t>
+            <w:r>
+              <w:rPr>
+                <w:rFonts w:asciiTheme="minorHAnsi" w:hAnsiTheme="minorHAnsi" w:cstheme="minorHAnsi"/>
+                <w:sz w:val="20"/>
+              </w:rPr>
+              <w:t>error_message()</w:t>
             </w:r>
           </w:p>
         </w:tc>
@@ -6259,23 +6017,7 @@
                 <w:rFonts w:asciiTheme="minorHAnsi" w:hAnsiTheme="minorHAnsi" w:cstheme="minorHAnsi"/>
                 <w:sz w:val="20"/>
               </w:rPr>
-              <w:t xml:space="preserve">Update one product's </w:t>
-            </w:r>
-            <w:proofErr w:type="spellStart"/>
-            <w:r>
-              <w:rPr>
-                <w:rFonts w:asciiTheme="minorHAnsi" w:hAnsiTheme="minorHAnsi" w:cstheme="minorHAnsi"/>
-                <w:sz w:val="20"/>
-              </w:rPr>
-              <w:t>sales_ytd</w:t>
-            </w:r>
-            <w:proofErr w:type="spellEnd"/>
-            <w:r>
-              <w:rPr>
-                <w:rFonts w:asciiTheme="minorHAnsi" w:hAnsiTheme="minorHAnsi" w:cstheme="minorHAnsi"/>
-                <w:sz w:val="20"/>
-              </w:rPr>
-              <w:t xml:space="preserve"> value in the product table</w:t>
+              <w:t>Update one product's sales_ytd value in the product table</w:t>
             </w:r>
           </w:p>
         </w:tc>
@@ -6404,21 +6146,12 @@
                 <w:sz w:val="20"/>
               </w:rPr>
             </w:pPr>
-            <w:proofErr w:type="spellStart"/>
-            <w:r>
-              <w:rPr>
-                <w:rFonts w:asciiTheme="minorHAnsi" w:hAnsiTheme="minorHAnsi" w:cstheme="minorHAnsi"/>
-                <w:sz w:val="20"/>
-              </w:rPr>
-              <w:t>pprodid</w:t>
-            </w:r>
-            <w:proofErr w:type="spellEnd"/>
-            <w:r>
-              <w:rPr>
-                <w:rFonts w:asciiTheme="minorHAnsi" w:hAnsiTheme="minorHAnsi" w:cstheme="minorHAnsi"/>
-                <w:sz w:val="20"/>
-              </w:rPr>
-              <w:t xml:space="preserve">           </w:t>
+            <w:r>
+              <w:rPr>
+                <w:rFonts w:asciiTheme="minorHAnsi" w:hAnsiTheme="minorHAnsi" w:cstheme="minorHAnsi"/>
+                <w:sz w:val="20"/>
+              </w:rPr>
+              <w:t xml:space="preserve">pprodid           </w:t>
             </w:r>
             <w:r>
               <w:rPr>
@@ -6517,7 +6250,6 @@
                 <w:sz w:val="20"/>
               </w:rPr>
             </w:pPr>
-            <w:proofErr w:type="spellStart"/>
             <w:r>
               <w:rPr>
                 <w:rFonts w:asciiTheme="minorHAnsi" w:hAnsiTheme="minorHAnsi" w:cstheme="minorHAnsi"/>
@@ -6525,7 +6257,6 @@
               </w:rPr>
               <w:t>pamt</w:t>
             </w:r>
-            <w:proofErr w:type="spellEnd"/>
           </w:p>
         </w:tc>
         <w:tc>
@@ -6613,23 +6344,7 @@
                 <w:rFonts w:asciiTheme="minorHAnsi" w:hAnsiTheme="minorHAnsi" w:cstheme="minorHAnsi"/>
                 <w:sz w:val="20"/>
               </w:rPr>
-              <w:t xml:space="preserve">Change one product's SALES_YTD value by the </w:t>
-            </w:r>
-            <w:proofErr w:type="spellStart"/>
-            <w:r>
-              <w:rPr>
-                <w:rFonts w:asciiTheme="minorHAnsi" w:hAnsiTheme="minorHAnsi" w:cstheme="minorHAnsi"/>
-                <w:sz w:val="20"/>
-              </w:rPr>
-              <w:t>pamt</w:t>
-            </w:r>
-            <w:proofErr w:type="spellEnd"/>
-            <w:r>
-              <w:rPr>
-                <w:rFonts w:asciiTheme="minorHAnsi" w:hAnsiTheme="minorHAnsi" w:cstheme="minorHAnsi"/>
-                <w:sz w:val="20"/>
-              </w:rPr>
-              <w:t xml:space="preserve"> value. </w:t>
+              <w:t xml:space="preserve">Change one product's SALES_YTD value by the pamt value. </w:t>
             </w:r>
           </w:p>
         </w:tc>
@@ -6818,21 +6533,12 @@
                 <w:sz w:val="20"/>
               </w:rPr>
             </w:pPr>
-            <w:proofErr w:type="spellStart"/>
-            <w:r>
-              <w:rPr>
-                <w:rFonts w:asciiTheme="minorHAnsi" w:hAnsiTheme="minorHAnsi" w:cstheme="minorHAnsi"/>
-                <w:sz w:val="20"/>
-              </w:rPr>
-              <w:t>pamt</w:t>
-            </w:r>
-            <w:proofErr w:type="spellEnd"/>
-            <w:r>
-              <w:rPr>
-                <w:rFonts w:asciiTheme="minorHAnsi" w:hAnsiTheme="minorHAnsi" w:cstheme="minorHAnsi"/>
-                <w:sz w:val="20"/>
-              </w:rPr>
-              <w:t xml:space="preserve"> outside range:</w:t>
+            <w:r>
+              <w:rPr>
+                <w:rFonts w:asciiTheme="minorHAnsi" w:hAnsiTheme="minorHAnsi" w:cstheme="minorHAnsi"/>
+                <w:sz w:val="20"/>
+              </w:rPr>
+              <w:t>pamt outside range:</w:t>
             </w:r>
           </w:p>
           <w:p>
@@ -6951,21 +6657,12 @@
               </w:rPr>
               <w:t xml:space="preserve">00.  Use value of </w:t>
             </w:r>
-            <w:proofErr w:type="spellStart"/>
-            <w:r>
-              <w:rPr>
-                <w:rFonts w:asciiTheme="minorHAnsi" w:hAnsiTheme="minorHAnsi" w:cstheme="minorHAnsi"/>
-                <w:sz w:val="20"/>
-              </w:rPr>
-              <w:t>error_message</w:t>
-            </w:r>
-            <w:proofErr w:type="spellEnd"/>
-            <w:r>
-              <w:rPr>
-                <w:rFonts w:asciiTheme="minorHAnsi" w:hAnsiTheme="minorHAnsi" w:cstheme="minorHAnsi"/>
-                <w:sz w:val="20"/>
-              </w:rPr>
-              <w:t>()</w:t>
+            <w:r>
+              <w:rPr>
+                <w:rFonts w:asciiTheme="minorHAnsi" w:hAnsiTheme="minorHAnsi" w:cstheme="minorHAnsi"/>
+                <w:sz w:val="20"/>
+              </w:rPr>
+              <w:t>error_message()</w:t>
             </w:r>
           </w:p>
         </w:tc>
@@ -7358,21 +7055,12 @@
                 <w:sz w:val="20"/>
               </w:rPr>
             </w:pPr>
-            <w:proofErr w:type="spellStart"/>
-            <w:r>
-              <w:rPr>
-                <w:rFonts w:asciiTheme="minorHAnsi" w:hAnsiTheme="minorHAnsi" w:cstheme="minorHAnsi"/>
-                <w:sz w:val="20"/>
-              </w:rPr>
-              <w:t>pcustid</w:t>
-            </w:r>
-            <w:proofErr w:type="spellEnd"/>
-            <w:r>
-              <w:rPr>
-                <w:rFonts w:asciiTheme="minorHAnsi" w:hAnsiTheme="minorHAnsi" w:cstheme="minorHAnsi"/>
-                <w:sz w:val="20"/>
-              </w:rPr>
-              <w:t xml:space="preserve">           </w:t>
+            <w:r>
+              <w:rPr>
+                <w:rFonts w:asciiTheme="minorHAnsi" w:hAnsiTheme="minorHAnsi" w:cstheme="minorHAnsi"/>
+                <w:sz w:val="20"/>
+              </w:rPr>
+              <w:t xml:space="preserve">pcustid           </w:t>
             </w:r>
             <w:r>
               <w:rPr>
@@ -7471,7 +7159,6 @@
                 <w:sz w:val="20"/>
               </w:rPr>
             </w:pPr>
-            <w:proofErr w:type="spellStart"/>
             <w:r>
               <w:rPr>
                 <w:rFonts w:asciiTheme="minorHAnsi" w:hAnsiTheme="minorHAnsi" w:cstheme="minorHAnsi"/>
@@ -7479,7 +7166,6 @@
               </w:rPr>
               <w:t>pstatus</w:t>
             </w:r>
-            <w:proofErr w:type="spellEnd"/>
           </w:p>
         </w:tc>
         <w:tc>
@@ -7494,7 +7180,6 @@
                 <w:sz w:val="20"/>
               </w:rPr>
             </w:pPr>
-            <w:proofErr w:type="spellStart"/>
             <w:r>
               <w:rPr>
                 <w:rFonts w:asciiTheme="minorHAnsi" w:hAnsiTheme="minorHAnsi" w:cstheme="minorHAnsi"/>
@@ -7502,7 +7187,6 @@
               </w:rPr>
               <w:t>Nvarchar</w:t>
             </w:r>
-            <w:proofErr w:type="spellEnd"/>
           </w:p>
         </w:tc>
         <w:tc>
@@ -7882,21 +7566,12 @@
               </w:rPr>
               <w:t xml:space="preserve">00.  Use value of </w:t>
             </w:r>
-            <w:proofErr w:type="spellStart"/>
-            <w:r>
-              <w:rPr>
-                <w:rFonts w:asciiTheme="minorHAnsi" w:hAnsiTheme="minorHAnsi" w:cstheme="minorHAnsi"/>
-                <w:sz w:val="20"/>
-              </w:rPr>
-              <w:t>error_message</w:t>
-            </w:r>
-            <w:proofErr w:type="spellEnd"/>
-            <w:r>
-              <w:rPr>
-                <w:rFonts w:asciiTheme="minorHAnsi" w:hAnsiTheme="minorHAnsi" w:cstheme="minorHAnsi"/>
-                <w:sz w:val="20"/>
-              </w:rPr>
-              <w:t>()</w:t>
+            <w:r>
+              <w:rPr>
+                <w:rFonts w:asciiTheme="minorHAnsi" w:hAnsiTheme="minorHAnsi" w:cstheme="minorHAnsi"/>
+                <w:sz w:val="20"/>
+              </w:rPr>
+              <w:t>error_message()</w:t>
             </w:r>
           </w:p>
         </w:tc>
@@ -8241,21 +7916,12 @@
                 <w:sz w:val="20"/>
               </w:rPr>
             </w:pPr>
-            <w:proofErr w:type="spellStart"/>
-            <w:r>
-              <w:rPr>
-                <w:rFonts w:asciiTheme="minorHAnsi" w:hAnsiTheme="minorHAnsi" w:cstheme="minorHAnsi"/>
-                <w:sz w:val="20"/>
-              </w:rPr>
-              <w:t>pcustid</w:t>
-            </w:r>
-            <w:proofErr w:type="spellEnd"/>
-            <w:r>
-              <w:rPr>
-                <w:rFonts w:asciiTheme="minorHAnsi" w:hAnsiTheme="minorHAnsi" w:cstheme="minorHAnsi"/>
-                <w:sz w:val="20"/>
-              </w:rPr>
-              <w:t xml:space="preserve">           </w:t>
+            <w:r>
+              <w:rPr>
+                <w:rFonts w:asciiTheme="minorHAnsi" w:hAnsiTheme="minorHAnsi" w:cstheme="minorHAnsi"/>
+                <w:sz w:val="20"/>
+              </w:rPr>
+              <w:t xml:space="preserve">pcustid           </w:t>
             </w:r>
             <w:r>
               <w:rPr>
@@ -8354,21 +8020,12 @@
                 <w:sz w:val="20"/>
               </w:rPr>
             </w:pPr>
-            <w:proofErr w:type="spellStart"/>
-            <w:r>
-              <w:rPr>
-                <w:rFonts w:asciiTheme="minorHAnsi" w:hAnsiTheme="minorHAnsi" w:cstheme="minorHAnsi"/>
-                <w:sz w:val="20"/>
-              </w:rPr>
-              <w:t>pprodid</w:t>
-            </w:r>
-            <w:proofErr w:type="spellEnd"/>
-            <w:r>
-              <w:rPr>
-                <w:rFonts w:asciiTheme="minorHAnsi" w:hAnsiTheme="minorHAnsi" w:cstheme="minorHAnsi"/>
-                <w:sz w:val="20"/>
-              </w:rPr>
-              <w:t xml:space="preserve">           </w:t>
+            <w:r>
+              <w:rPr>
+                <w:rFonts w:asciiTheme="minorHAnsi" w:hAnsiTheme="minorHAnsi" w:cstheme="minorHAnsi"/>
+                <w:sz w:val="20"/>
+              </w:rPr>
+              <w:t xml:space="preserve">pprodid           </w:t>
             </w:r>
             <w:r>
               <w:rPr>
@@ -8467,7 +8124,6 @@
                 <w:sz w:val="20"/>
               </w:rPr>
             </w:pPr>
-            <w:proofErr w:type="spellStart"/>
             <w:r>
               <w:rPr>
                 <w:rFonts w:asciiTheme="minorHAnsi" w:hAnsiTheme="minorHAnsi" w:cstheme="minorHAnsi"/>
@@ -8475,7 +8131,6 @@
               </w:rPr>
               <w:t>pqty</w:t>
             </w:r>
-            <w:proofErr w:type="spellEnd"/>
           </w:p>
         </w:tc>
         <w:tc>
@@ -8614,23 +8269,7 @@
                 <w:rFonts w:asciiTheme="minorHAnsi" w:hAnsiTheme="minorHAnsi" w:cstheme="minorHAnsi"/>
                 <w:sz w:val="20"/>
               </w:rPr>
-              <w:t xml:space="preserve">Update both the Customer and Product </w:t>
-            </w:r>
-            <w:proofErr w:type="spellStart"/>
-            <w:r>
-              <w:rPr>
-                <w:rFonts w:asciiTheme="minorHAnsi" w:hAnsiTheme="minorHAnsi" w:cstheme="minorHAnsi"/>
-                <w:sz w:val="20"/>
-              </w:rPr>
-              <w:t>SalesYTD</w:t>
-            </w:r>
-            <w:proofErr w:type="spellEnd"/>
-            <w:r>
-              <w:rPr>
-                <w:rFonts w:asciiTheme="minorHAnsi" w:hAnsiTheme="minorHAnsi" w:cstheme="minorHAnsi"/>
-                <w:sz w:val="20"/>
-              </w:rPr>
-              <w:t xml:space="preserve"> values </w:t>
+              <w:t xml:space="preserve">Update both the Customer and Product SalesYTD values </w:t>
             </w:r>
             <w:r>
               <w:rPr>
@@ -8638,23 +8277,7 @@
                 <w:sz w:val="20"/>
               </w:rPr>
               <w:br/>
-              <w:t xml:space="preserve">Note: The YTD values must be increased by </w:t>
-            </w:r>
-            <w:proofErr w:type="spellStart"/>
-            <w:r>
-              <w:rPr>
-                <w:rFonts w:asciiTheme="minorHAnsi" w:hAnsiTheme="minorHAnsi" w:cstheme="minorHAnsi"/>
-                <w:sz w:val="20"/>
-              </w:rPr>
-              <w:t>pqty</w:t>
-            </w:r>
-            <w:proofErr w:type="spellEnd"/>
-            <w:r>
-              <w:rPr>
-                <w:rFonts w:asciiTheme="minorHAnsi" w:hAnsiTheme="minorHAnsi" w:cstheme="minorHAnsi"/>
-                <w:sz w:val="20"/>
-              </w:rPr>
-              <w:t xml:space="preserve"> * the product price</w:t>
+              <w:t>Note: The YTD values must be increased by pqty * the product price</w:t>
             </w:r>
           </w:p>
           <w:p>
@@ -8683,15 +8306,7 @@
                 <w:rFonts w:asciiTheme="minorHAnsi" w:hAnsiTheme="minorHAnsi" w:cstheme="minorHAnsi"/>
                 <w:sz w:val="20"/>
               </w:rPr>
-              <w:t xml:space="preserve"> UPD_CUST_SALES_</w:t>
-            </w:r>
-            <w:proofErr w:type="gramStart"/>
-            <w:r>
-              <w:rPr>
-                <w:rFonts w:asciiTheme="minorHAnsi" w:hAnsiTheme="minorHAnsi" w:cstheme="minorHAnsi"/>
-                <w:sz w:val="20"/>
-              </w:rPr>
-              <w:t>YT</w:t>
+              <w:t xml:space="preserve"> UPD_CUST_SALES_YT</w:t>
             </w:r>
             <w:r>
               <w:rPr>
@@ -8705,15 +8320,7 @@
                 <w:rFonts w:asciiTheme="minorHAnsi" w:hAnsiTheme="minorHAnsi" w:cstheme="minorHAnsi"/>
                 <w:sz w:val="20"/>
               </w:rPr>
-              <w:t xml:space="preserve">  and</w:t>
-            </w:r>
-            <w:proofErr w:type="gramEnd"/>
-            <w:r>
-              <w:rPr>
-                <w:rFonts w:asciiTheme="minorHAnsi" w:hAnsiTheme="minorHAnsi" w:cstheme="minorHAnsi"/>
-                <w:sz w:val="20"/>
-              </w:rPr>
-              <w:t xml:space="preserve"> UPD_PROD_SALES_YTD</w:t>
+              <w:t xml:space="preserve">  and UPD_PROD_SALES_YTD</w:t>
             </w:r>
           </w:p>
         </w:tc>
@@ -9224,21 +8831,12 @@
               </w:rPr>
               <w:t xml:space="preserve">00.  Use value of </w:t>
             </w:r>
-            <w:proofErr w:type="spellStart"/>
-            <w:r>
-              <w:rPr>
-                <w:rFonts w:asciiTheme="minorHAnsi" w:hAnsiTheme="minorHAnsi" w:cstheme="minorHAnsi"/>
-                <w:sz w:val="20"/>
-              </w:rPr>
-              <w:t>error_message</w:t>
-            </w:r>
-            <w:proofErr w:type="spellEnd"/>
-            <w:r>
-              <w:rPr>
-                <w:rFonts w:asciiTheme="minorHAnsi" w:hAnsiTheme="minorHAnsi" w:cstheme="minorHAnsi"/>
-                <w:sz w:val="20"/>
-              </w:rPr>
-              <w:t>()</w:t>
+            <w:r>
+              <w:rPr>
+                <w:rFonts w:asciiTheme="minorHAnsi" w:hAnsiTheme="minorHAnsi" w:cstheme="minorHAnsi"/>
+                <w:sz w:val="20"/>
+              </w:rPr>
+              <w:t>error_message()</w:t>
             </w:r>
           </w:p>
         </w:tc>
@@ -9468,23 +9066,7 @@
                 <w:rFonts w:asciiTheme="minorHAnsi" w:hAnsiTheme="minorHAnsi" w:cstheme="minorHAnsi"/>
                 <w:sz w:val="20"/>
               </w:rPr>
-              <w:t xml:space="preserve">Sum and return the </w:t>
-            </w:r>
-            <w:proofErr w:type="spellStart"/>
-            <w:r>
-              <w:rPr>
-                <w:rFonts w:asciiTheme="minorHAnsi" w:hAnsiTheme="minorHAnsi" w:cstheme="minorHAnsi"/>
-                <w:sz w:val="20"/>
-              </w:rPr>
-              <w:t>SalesYTD</w:t>
-            </w:r>
-            <w:proofErr w:type="spellEnd"/>
-            <w:r>
-              <w:rPr>
-                <w:rFonts w:asciiTheme="minorHAnsi" w:hAnsiTheme="minorHAnsi" w:cstheme="minorHAnsi"/>
-                <w:sz w:val="20"/>
-              </w:rPr>
-              <w:t xml:space="preserve"> value of all rows in the Customer table</w:t>
+              <w:t>Sum and return the SalesYTD value of all rows in the Customer table</w:t>
             </w:r>
           </w:p>
         </w:tc>
@@ -9625,23 +9207,7 @@
                 <w:rFonts w:asciiTheme="minorHAnsi" w:hAnsiTheme="minorHAnsi" w:cstheme="minorHAnsi"/>
                 <w:sz w:val="20"/>
               </w:rPr>
-              <w:t xml:space="preserve">Sum and return the </w:t>
-            </w:r>
-            <w:proofErr w:type="spellStart"/>
-            <w:r>
-              <w:rPr>
-                <w:rFonts w:asciiTheme="minorHAnsi" w:hAnsiTheme="minorHAnsi" w:cstheme="minorHAnsi"/>
-                <w:sz w:val="20"/>
-              </w:rPr>
-              <w:t>SalesYTD</w:t>
-            </w:r>
-            <w:proofErr w:type="spellEnd"/>
-            <w:r>
-              <w:rPr>
-                <w:rFonts w:asciiTheme="minorHAnsi" w:hAnsiTheme="minorHAnsi" w:cstheme="minorHAnsi"/>
-                <w:sz w:val="20"/>
-              </w:rPr>
-              <w:t xml:space="preserve"> value of all rows in the Customer table</w:t>
+              <w:t>Sum and return the SalesYTD value of all rows in the Customer table</w:t>
             </w:r>
           </w:p>
         </w:tc>
@@ -9791,21 +9357,12 @@
               </w:rPr>
               <w:t xml:space="preserve">00.  Use value of </w:t>
             </w:r>
-            <w:proofErr w:type="spellStart"/>
-            <w:r>
-              <w:rPr>
-                <w:rFonts w:asciiTheme="minorHAnsi" w:hAnsiTheme="minorHAnsi" w:cstheme="minorHAnsi"/>
-                <w:sz w:val="20"/>
-              </w:rPr>
-              <w:t>error_message</w:t>
-            </w:r>
-            <w:proofErr w:type="spellEnd"/>
-            <w:r>
-              <w:rPr>
-                <w:rFonts w:asciiTheme="minorHAnsi" w:hAnsiTheme="minorHAnsi" w:cstheme="minorHAnsi"/>
-                <w:sz w:val="20"/>
-              </w:rPr>
-              <w:t>()</w:t>
+            <w:r>
+              <w:rPr>
+                <w:rFonts w:asciiTheme="minorHAnsi" w:hAnsiTheme="minorHAnsi" w:cstheme="minorHAnsi"/>
+                <w:sz w:val="20"/>
+              </w:rPr>
+              <w:t>error_message()</w:t>
             </w:r>
           </w:p>
         </w:tc>
@@ -10035,23 +9592,7 @@
                 <w:rFonts w:asciiTheme="minorHAnsi" w:hAnsiTheme="minorHAnsi" w:cstheme="minorHAnsi"/>
                 <w:sz w:val="20"/>
               </w:rPr>
-              <w:t xml:space="preserve">Sum and return the </w:t>
-            </w:r>
-            <w:proofErr w:type="spellStart"/>
-            <w:r>
-              <w:rPr>
-                <w:rFonts w:asciiTheme="minorHAnsi" w:hAnsiTheme="minorHAnsi" w:cstheme="minorHAnsi"/>
-                <w:sz w:val="20"/>
-              </w:rPr>
-              <w:t>SalesYTD</w:t>
-            </w:r>
-            <w:proofErr w:type="spellEnd"/>
-            <w:r>
-              <w:rPr>
-                <w:rFonts w:asciiTheme="minorHAnsi" w:hAnsiTheme="minorHAnsi" w:cstheme="minorHAnsi"/>
-                <w:sz w:val="20"/>
-              </w:rPr>
-              <w:t xml:space="preserve"> value of all rows in the Product table</w:t>
+              <w:t>Sum and return the SalesYTD value of all rows in the Product table</w:t>
             </w:r>
           </w:p>
         </w:tc>
@@ -10192,23 +9733,7 @@
                 <w:rFonts w:asciiTheme="minorHAnsi" w:hAnsiTheme="minorHAnsi" w:cstheme="minorHAnsi"/>
                 <w:sz w:val="20"/>
               </w:rPr>
-              <w:t xml:space="preserve">Sum and return the </w:t>
-            </w:r>
-            <w:proofErr w:type="spellStart"/>
-            <w:r>
-              <w:rPr>
-                <w:rFonts w:asciiTheme="minorHAnsi" w:hAnsiTheme="minorHAnsi" w:cstheme="minorHAnsi"/>
-                <w:sz w:val="20"/>
-              </w:rPr>
-              <w:t>SalesYTD</w:t>
-            </w:r>
-            <w:proofErr w:type="spellEnd"/>
-            <w:r>
-              <w:rPr>
-                <w:rFonts w:asciiTheme="minorHAnsi" w:hAnsiTheme="minorHAnsi" w:cstheme="minorHAnsi"/>
-                <w:sz w:val="20"/>
-              </w:rPr>
-              <w:t xml:space="preserve"> value of all rows in the Product table</w:t>
+              <w:t>Sum and return the SalesYTD value of all rows in the Product table</w:t>
             </w:r>
           </w:p>
         </w:tc>
@@ -10358,21 +9883,12 @@
               </w:rPr>
               <w:t xml:space="preserve">00.  Use value of </w:t>
             </w:r>
-            <w:proofErr w:type="spellStart"/>
-            <w:r>
-              <w:rPr>
-                <w:rFonts w:asciiTheme="minorHAnsi" w:hAnsiTheme="minorHAnsi" w:cstheme="minorHAnsi"/>
-                <w:sz w:val="20"/>
-              </w:rPr>
-              <w:t>error_message</w:t>
-            </w:r>
-            <w:proofErr w:type="spellEnd"/>
-            <w:r>
-              <w:rPr>
-                <w:rFonts w:asciiTheme="minorHAnsi" w:hAnsiTheme="minorHAnsi" w:cstheme="minorHAnsi"/>
-                <w:sz w:val="20"/>
-              </w:rPr>
-              <w:t>()</w:t>
+            <w:r>
+              <w:rPr>
+                <w:rFonts w:asciiTheme="minorHAnsi" w:hAnsiTheme="minorHAnsi" w:cstheme="minorHAnsi"/>
+                <w:sz w:val="20"/>
+              </w:rPr>
+              <w:t>error_message()</w:t>
             </w:r>
           </w:p>
         </w:tc>
@@ -10493,6 +10009,7 @@
           </w:tcPr>
           <w:p>
             <w:pPr>
+              <w:ind w:left="720" w:hanging="720"/>
               <w:rPr>
                 <w:rFonts w:asciiTheme="minorHAnsi" w:hAnsiTheme="minorHAnsi" w:cstheme="minorHAnsi"/>
                 <w:sz w:val="20"/>
@@ -10843,17 +10360,8 @@
                 <w:rFonts w:asciiTheme="minorHAnsi" w:hAnsiTheme="minorHAnsi" w:cstheme="minorHAnsi"/>
                 <w:sz w:val="20"/>
               </w:rPr>
-              <w:t xml:space="preserve">and assign to </w:t>
-            </w:r>
-            <w:proofErr w:type="spellStart"/>
-            <w:r>
-              <w:rPr>
-                <w:rFonts w:asciiTheme="minorHAnsi" w:hAnsiTheme="minorHAnsi" w:cstheme="minorHAnsi"/>
-                <w:sz w:val="20"/>
-              </w:rPr>
-              <w:t>pOutCur</w:t>
-            </w:r>
-            <w:proofErr w:type="spellEnd"/>
+              <w:t>and assign to pOutCur</w:t>
+            </w:r>
           </w:p>
         </w:tc>
       </w:tr>
@@ -11002,21 +10510,12 @@
               </w:rPr>
               <w:t xml:space="preserve">00.  Use value of </w:t>
             </w:r>
-            <w:proofErr w:type="spellStart"/>
-            <w:r>
-              <w:rPr>
-                <w:rFonts w:asciiTheme="minorHAnsi" w:hAnsiTheme="minorHAnsi" w:cstheme="minorHAnsi"/>
-                <w:sz w:val="20"/>
-              </w:rPr>
-              <w:t>error_message</w:t>
-            </w:r>
-            <w:proofErr w:type="spellEnd"/>
-            <w:r>
-              <w:rPr>
-                <w:rFonts w:asciiTheme="minorHAnsi" w:hAnsiTheme="minorHAnsi" w:cstheme="minorHAnsi"/>
-                <w:sz w:val="20"/>
-              </w:rPr>
-              <w:t>()</w:t>
+            <w:r>
+              <w:rPr>
+                <w:rFonts w:asciiTheme="minorHAnsi" w:hAnsiTheme="minorHAnsi" w:cstheme="minorHAnsi"/>
+                <w:sz w:val="20"/>
+              </w:rPr>
+              <w:t>error_message()</w:t>
             </w:r>
           </w:p>
         </w:tc>
@@ -11281,17 +10780,8 @@
                 <w:rFonts w:asciiTheme="minorHAnsi" w:hAnsiTheme="minorHAnsi" w:cstheme="minorHAnsi"/>
                 <w:sz w:val="20"/>
               </w:rPr>
-              <w:t xml:space="preserve">and assign to </w:t>
-            </w:r>
-            <w:proofErr w:type="spellStart"/>
-            <w:r>
-              <w:rPr>
-                <w:rFonts w:asciiTheme="minorHAnsi" w:hAnsiTheme="minorHAnsi" w:cstheme="minorHAnsi"/>
-                <w:sz w:val="20"/>
-              </w:rPr>
-              <w:t>pOutCur</w:t>
-            </w:r>
-            <w:proofErr w:type="spellEnd"/>
+              <w:t>and assign to pOutCur</w:t>
+            </w:r>
           </w:p>
         </w:tc>
       </w:tr>
@@ -11666,21 +11156,12 @@
               </w:rPr>
               <w:t xml:space="preserve">00.  Use value of </w:t>
             </w:r>
-            <w:proofErr w:type="spellStart"/>
-            <w:r>
-              <w:rPr>
-                <w:rFonts w:asciiTheme="minorHAnsi" w:hAnsiTheme="minorHAnsi" w:cstheme="minorHAnsi"/>
-                <w:sz w:val="20"/>
-              </w:rPr>
-              <w:t>error_message</w:t>
-            </w:r>
-            <w:proofErr w:type="spellEnd"/>
-            <w:r>
-              <w:rPr>
-                <w:rFonts w:asciiTheme="minorHAnsi" w:hAnsiTheme="minorHAnsi" w:cstheme="minorHAnsi"/>
-                <w:sz w:val="20"/>
-              </w:rPr>
-              <w:t>()</w:t>
+            <w:r>
+              <w:rPr>
+                <w:rFonts w:asciiTheme="minorHAnsi" w:hAnsiTheme="minorHAnsi" w:cstheme="minorHAnsi"/>
+                <w:sz w:val="20"/>
+              </w:rPr>
+              <w:t>error_message()</w:t>
             </w:r>
           </w:p>
         </w:tc>
@@ -12019,7 +11500,6 @@
                 <w:sz w:val="20"/>
               </w:rPr>
             </w:pPr>
-            <w:proofErr w:type="spellStart"/>
             <w:r>
               <w:rPr>
                 <w:rFonts w:asciiTheme="minorHAnsi" w:hAnsiTheme="minorHAnsi" w:cstheme="minorHAnsi"/>
@@ -12027,7 +11507,6 @@
               </w:rPr>
               <w:t>ploccode</w:t>
             </w:r>
-            <w:proofErr w:type="spellEnd"/>
           </w:p>
         </w:tc>
         <w:tc>
@@ -12042,7 +11521,6 @@
                 <w:sz w:val="20"/>
               </w:rPr>
             </w:pPr>
-            <w:proofErr w:type="spellStart"/>
             <w:r>
               <w:rPr>
                 <w:rFonts w:asciiTheme="minorHAnsi" w:hAnsiTheme="minorHAnsi" w:cstheme="minorHAnsi"/>
@@ -12050,7 +11528,6 @@
               </w:rPr>
               <w:t>nvarchar</w:t>
             </w:r>
-            <w:proofErr w:type="spellEnd"/>
           </w:p>
         </w:tc>
         <w:tc>
@@ -12077,39 +11554,7 @@
                 <w:rFonts w:asciiTheme="minorHAnsi" w:hAnsiTheme="minorHAnsi" w:cstheme="minorHAnsi"/>
                 <w:sz w:val="20"/>
               </w:rPr>
-              <w:t>- format ‘</w:t>
-            </w:r>
-            <w:proofErr w:type="spellStart"/>
-            <w:r>
-              <w:rPr>
-                <w:rFonts w:asciiTheme="minorHAnsi" w:hAnsiTheme="minorHAnsi" w:cstheme="minorHAnsi"/>
-                <w:sz w:val="20"/>
-              </w:rPr>
-              <w:t>locnn</w:t>
-            </w:r>
-            <w:proofErr w:type="spellEnd"/>
-            <w:r>
-              <w:rPr>
-                <w:rFonts w:asciiTheme="minorHAnsi" w:hAnsiTheme="minorHAnsi" w:cstheme="minorHAnsi"/>
-                <w:sz w:val="20"/>
-              </w:rPr>
-              <w:t>’    ‘</w:t>
-            </w:r>
-            <w:proofErr w:type="spellStart"/>
-            <w:r>
-              <w:rPr>
-                <w:rFonts w:asciiTheme="minorHAnsi" w:hAnsiTheme="minorHAnsi" w:cstheme="minorHAnsi"/>
-                <w:sz w:val="20"/>
-              </w:rPr>
-              <w:t>nn</w:t>
-            </w:r>
-            <w:proofErr w:type="spellEnd"/>
-            <w:r>
-              <w:rPr>
-                <w:rFonts w:asciiTheme="minorHAnsi" w:hAnsiTheme="minorHAnsi" w:cstheme="minorHAnsi"/>
-                <w:sz w:val="20"/>
-              </w:rPr>
-              <w:t xml:space="preserve">’= </w:t>
+              <w:t xml:space="preserve">- format ‘locnn’    ‘nn’= </w:t>
             </w:r>
             <w:r>
               <w:rPr>
@@ -12150,7 +11595,6 @@
                 <w:sz w:val="20"/>
               </w:rPr>
             </w:pPr>
-            <w:proofErr w:type="spellStart"/>
             <w:r>
               <w:rPr>
                 <w:rFonts w:asciiTheme="minorHAnsi" w:hAnsiTheme="minorHAnsi" w:cstheme="minorHAnsi"/>
@@ -12158,7 +11602,6 @@
               </w:rPr>
               <w:t>pminqty</w:t>
             </w:r>
-            <w:proofErr w:type="spellEnd"/>
           </w:p>
         </w:tc>
         <w:tc>
@@ -12233,7 +11676,6 @@
                 <w:sz w:val="20"/>
               </w:rPr>
             </w:pPr>
-            <w:proofErr w:type="spellStart"/>
             <w:r>
               <w:rPr>
                 <w:rFonts w:asciiTheme="minorHAnsi" w:hAnsiTheme="minorHAnsi" w:cstheme="minorHAnsi"/>
@@ -12241,7 +11683,6 @@
               </w:rPr>
               <w:t>pmaxqty</w:t>
             </w:r>
-            <w:proofErr w:type="spellEnd"/>
           </w:p>
         </w:tc>
         <w:tc>
@@ -12929,21 +12370,12 @@
               </w:rPr>
               <w:t xml:space="preserve">00.  Use value of </w:t>
             </w:r>
-            <w:proofErr w:type="spellStart"/>
-            <w:r>
-              <w:rPr>
-                <w:rFonts w:asciiTheme="minorHAnsi" w:hAnsiTheme="minorHAnsi" w:cstheme="minorHAnsi"/>
-                <w:sz w:val="20"/>
-              </w:rPr>
-              <w:t>error_message</w:t>
-            </w:r>
-            <w:proofErr w:type="spellEnd"/>
-            <w:r>
-              <w:rPr>
-                <w:rFonts w:asciiTheme="minorHAnsi" w:hAnsiTheme="minorHAnsi" w:cstheme="minorHAnsi"/>
-                <w:sz w:val="20"/>
-              </w:rPr>
-              <w:t>()</w:t>
+            <w:r>
+              <w:rPr>
+                <w:rFonts w:asciiTheme="minorHAnsi" w:hAnsiTheme="minorHAnsi" w:cstheme="minorHAnsi"/>
+                <w:sz w:val="20"/>
+              </w:rPr>
+              <w:t>error_message()</w:t>
             </w:r>
           </w:p>
         </w:tc>
@@ -13287,21 +12719,12 @@
                 <w:sz w:val="20"/>
               </w:rPr>
             </w:pPr>
-            <w:proofErr w:type="spellStart"/>
-            <w:r>
-              <w:rPr>
-                <w:rFonts w:asciiTheme="minorHAnsi" w:hAnsiTheme="minorHAnsi" w:cstheme="minorHAnsi"/>
-                <w:sz w:val="20"/>
-              </w:rPr>
-              <w:t>pcustid</w:t>
-            </w:r>
-            <w:proofErr w:type="spellEnd"/>
-            <w:r>
-              <w:rPr>
-                <w:rFonts w:asciiTheme="minorHAnsi" w:hAnsiTheme="minorHAnsi" w:cstheme="minorHAnsi"/>
-                <w:sz w:val="20"/>
-              </w:rPr>
-              <w:t xml:space="preserve">           </w:t>
+            <w:r>
+              <w:rPr>
+                <w:rFonts w:asciiTheme="minorHAnsi" w:hAnsiTheme="minorHAnsi" w:cstheme="minorHAnsi"/>
+                <w:sz w:val="20"/>
+              </w:rPr>
+              <w:t xml:space="preserve">pcustid           </w:t>
             </w:r>
             <w:r>
               <w:rPr>
@@ -13400,21 +12823,12 @@
                 <w:sz w:val="20"/>
               </w:rPr>
             </w:pPr>
-            <w:proofErr w:type="spellStart"/>
-            <w:r>
-              <w:rPr>
-                <w:rFonts w:asciiTheme="minorHAnsi" w:hAnsiTheme="minorHAnsi" w:cstheme="minorHAnsi"/>
-                <w:sz w:val="20"/>
-              </w:rPr>
-              <w:t>pprodid</w:t>
-            </w:r>
-            <w:proofErr w:type="spellEnd"/>
-            <w:r>
-              <w:rPr>
-                <w:rFonts w:asciiTheme="minorHAnsi" w:hAnsiTheme="minorHAnsi" w:cstheme="minorHAnsi"/>
-                <w:sz w:val="20"/>
-              </w:rPr>
-              <w:t xml:space="preserve">           </w:t>
+            <w:r>
+              <w:rPr>
+                <w:rFonts w:asciiTheme="minorHAnsi" w:hAnsiTheme="minorHAnsi" w:cstheme="minorHAnsi"/>
+                <w:sz w:val="20"/>
+              </w:rPr>
+              <w:t xml:space="preserve">pprodid           </w:t>
             </w:r>
             <w:r>
               <w:rPr>
@@ -13513,7 +12927,6 @@
                 <w:sz w:val="20"/>
               </w:rPr>
             </w:pPr>
-            <w:proofErr w:type="spellStart"/>
             <w:r>
               <w:rPr>
                 <w:rFonts w:asciiTheme="minorHAnsi" w:hAnsiTheme="minorHAnsi" w:cstheme="minorHAnsi"/>
@@ -13521,7 +12934,6 @@
               </w:rPr>
               <w:t>pqty</w:t>
             </w:r>
-            <w:proofErr w:type="spellEnd"/>
           </w:p>
         </w:tc>
         <w:tc>
@@ -13596,7 +13008,6 @@
                 <w:sz w:val="20"/>
               </w:rPr>
             </w:pPr>
-            <w:proofErr w:type="spellStart"/>
             <w:r>
               <w:rPr>
                 <w:rFonts w:asciiTheme="minorHAnsi" w:hAnsiTheme="minorHAnsi" w:cstheme="minorHAnsi"/>
@@ -13604,7 +13015,6 @@
               </w:rPr>
               <w:t>pdate</w:t>
             </w:r>
-            <w:proofErr w:type="spellEnd"/>
           </w:p>
         </w:tc>
         <w:tc>
@@ -13619,7 +13029,6 @@
                 <w:sz w:val="20"/>
               </w:rPr>
             </w:pPr>
-            <w:proofErr w:type="spellStart"/>
             <w:r>
               <w:rPr>
                 <w:rFonts w:asciiTheme="minorHAnsi" w:hAnsiTheme="minorHAnsi" w:cstheme="minorHAnsi"/>
@@ -13627,7 +13036,6 @@
               </w:rPr>
               <w:t>Nvarchar</w:t>
             </w:r>
-            <w:proofErr w:type="spellEnd"/>
           </w:p>
         </w:tc>
         <w:tc>
@@ -13654,17 +13062,8 @@
                 <w:rFonts w:asciiTheme="minorHAnsi" w:hAnsiTheme="minorHAnsi" w:cstheme="minorHAnsi"/>
                 <w:sz w:val="20"/>
               </w:rPr>
-              <w:t xml:space="preserve"> format </w:t>
-            </w:r>
-            <w:proofErr w:type="spellStart"/>
-            <w:r>
-              <w:rPr>
-                <w:rFonts w:asciiTheme="minorHAnsi" w:hAnsiTheme="minorHAnsi" w:cstheme="minorHAnsi"/>
-                <w:sz w:val="20"/>
-              </w:rPr>
-              <w:t>yyyymmdd</w:t>
-            </w:r>
-            <w:proofErr w:type="spellEnd"/>
+              <w:t xml:space="preserve"> format yyyymmdd</w:t>
+            </w:r>
           </w:p>
         </w:tc>
       </w:tr>
@@ -13770,54 +13169,22 @@
                 <w:rFonts w:asciiTheme="minorHAnsi" w:hAnsiTheme="minorHAnsi" w:cstheme="minorHAnsi"/>
                 <w:sz w:val="20"/>
               </w:rPr>
-              <w:t xml:space="preserve">The </w:t>
-            </w:r>
-            <w:proofErr w:type="spellStart"/>
-            <w:r>
-              <w:rPr>
-                <w:rFonts w:asciiTheme="minorHAnsi" w:hAnsiTheme="minorHAnsi" w:cstheme="minorHAnsi"/>
-                <w:sz w:val="20"/>
-              </w:rPr>
-              <w:t>saleid</w:t>
-            </w:r>
-            <w:proofErr w:type="spellEnd"/>
-            <w:r>
-              <w:rPr>
-                <w:rFonts w:asciiTheme="minorHAnsi" w:hAnsiTheme="minorHAnsi" w:cstheme="minorHAnsi"/>
-                <w:sz w:val="20"/>
-              </w:rPr>
-              <w:t xml:space="preserve"> value must be obtained from the SALE_SEQ</w:t>
-            </w:r>
-          </w:p>
-          <w:p>
-            <w:pPr>
-              <w:rPr>
-                <w:rFonts w:asciiTheme="minorHAnsi" w:hAnsiTheme="minorHAnsi" w:cstheme="minorHAnsi"/>
-                <w:sz w:val="20"/>
-              </w:rPr>
-            </w:pPr>
-            <w:r>
-              <w:rPr>
-                <w:rFonts w:asciiTheme="minorHAnsi" w:hAnsiTheme="minorHAnsi" w:cstheme="minorHAnsi"/>
-                <w:sz w:val="20"/>
-              </w:rPr>
-              <w:t xml:space="preserve">Update both the Customer and Product </w:t>
-            </w:r>
-            <w:proofErr w:type="spellStart"/>
-            <w:r>
-              <w:rPr>
-                <w:rFonts w:asciiTheme="minorHAnsi" w:hAnsiTheme="minorHAnsi" w:cstheme="minorHAnsi"/>
-                <w:sz w:val="20"/>
-              </w:rPr>
-              <w:t>SalesYTD</w:t>
-            </w:r>
-            <w:proofErr w:type="spellEnd"/>
-            <w:r>
-              <w:rPr>
-                <w:rFonts w:asciiTheme="minorHAnsi" w:hAnsiTheme="minorHAnsi" w:cstheme="minorHAnsi"/>
-                <w:sz w:val="20"/>
-              </w:rPr>
-              <w:t xml:space="preserve"> values </w:t>
+              <w:t>The saleid value must be obtained from the SALE_SEQ</w:t>
+            </w:r>
+          </w:p>
+          <w:p>
+            <w:pPr>
+              <w:rPr>
+                <w:rFonts w:asciiTheme="minorHAnsi" w:hAnsiTheme="minorHAnsi" w:cstheme="minorHAnsi"/>
+                <w:sz w:val="20"/>
+              </w:rPr>
+            </w:pPr>
+            <w:r>
+              <w:rPr>
+                <w:rFonts w:asciiTheme="minorHAnsi" w:hAnsiTheme="minorHAnsi" w:cstheme="minorHAnsi"/>
+                <w:sz w:val="20"/>
+              </w:rPr>
+              <w:t xml:space="preserve">Update both the Customer and Product SalesYTD values </w:t>
             </w:r>
             <w:r>
               <w:rPr>
@@ -13825,23 +13192,7 @@
                 <w:sz w:val="20"/>
               </w:rPr>
               <w:br/>
-              <w:t xml:space="preserve">Note: The YTD values must be increased by </w:t>
-            </w:r>
-            <w:proofErr w:type="spellStart"/>
-            <w:r>
-              <w:rPr>
-                <w:rFonts w:asciiTheme="minorHAnsi" w:hAnsiTheme="minorHAnsi" w:cstheme="minorHAnsi"/>
-                <w:sz w:val="20"/>
-              </w:rPr>
-              <w:t>pqty</w:t>
-            </w:r>
-            <w:proofErr w:type="spellEnd"/>
-            <w:r>
-              <w:rPr>
-                <w:rFonts w:asciiTheme="minorHAnsi" w:hAnsiTheme="minorHAnsi" w:cstheme="minorHAnsi"/>
-                <w:sz w:val="20"/>
-              </w:rPr>
-              <w:t xml:space="preserve"> * the </w:t>
+              <w:t xml:space="preserve">Note: The YTD values must be increased by pqty * the </w:t>
             </w:r>
             <w:r>
               <w:rPr>
@@ -13878,23 +13229,7 @@
                 <w:rFonts w:asciiTheme="minorHAnsi" w:hAnsiTheme="minorHAnsi" w:cstheme="minorHAnsi"/>
                 <w:sz w:val="20"/>
               </w:rPr>
-              <w:t>Calls UPD_CUST_SALES_</w:t>
-            </w:r>
-            <w:proofErr w:type="gramStart"/>
-            <w:r>
-              <w:rPr>
-                <w:rFonts w:asciiTheme="minorHAnsi" w:hAnsiTheme="minorHAnsi" w:cstheme="minorHAnsi"/>
-                <w:sz w:val="20"/>
-              </w:rPr>
-              <w:t>YTD  and</w:t>
-            </w:r>
-            <w:proofErr w:type="gramEnd"/>
-            <w:r>
-              <w:rPr>
-                <w:rFonts w:asciiTheme="minorHAnsi" w:hAnsiTheme="minorHAnsi" w:cstheme="minorHAnsi"/>
-                <w:sz w:val="20"/>
-              </w:rPr>
-              <w:t xml:space="preserve"> UPD_PROD_SALES_YTD</w:t>
+              <w:t>Calls UPD_CUST_SALES_YTD  and UPD_PROD_SALES_YTD</w:t>
             </w:r>
           </w:p>
         </w:tc>
@@ -14444,21 +13779,12 @@
               </w:rPr>
               <w:t xml:space="preserve">00.  Use value of </w:t>
             </w:r>
-            <w:proofErr w:type="spellStart"/>
-            <w:r>
-              <w:rPr>
-                <w:rFonts w:asciiTheme="minorHAnsi" w:hAnsiTheme="minorHAnsi" w:cstheme="minorHAnsi"/>
-                <w:sz w:val="20"/>
-              </w:rPr>
-              <w:t>error_message</w:t>
-            </w:r>
-            <w:proofErr w:type="spellEnd"/>
-            <w:r>
-              <w:rPr>
-                <w:rFonts w:asciiTheme="minorHAnsi" w:hAnsiTheme="minorHAnsi" w:cstheme="minorHAnsi"/>
-                <w:sz w:val="20"/>
-              </w:rPr>
-              <w:t>()</w:t>
+            <w:r>
+              <w:rPr>
+                <w:rFonts w:asciiTheme="minorHAnsi" w:hAnsiTheme="minorHAnsi" w:cstheme="minorHAnsi"/>
+                <w:sz w:val="20"/>
+              </w:rPr>
+              <w:t>error_message()</w:t>
             </w:r>
           </w:p>
         </w:tc>
@@ -14928,17 +14254,8 @@
                 <w:rFonts w:asciiTheme="minorHAnsi" w:hAnsiTheme="minorHAnsi" w:cstheme="minorHAnsi"/>
                 <w:sz w:val="20"/>
               </w:rPr>
-              <w:t xml:space="preserve">and assign to </w:t>
-            </w:r>
-            <w:proofErr w:type="spellStart"/>
-            <w:r>
-              <w:rPr>
-                <w:rFonts w:asciiTheme="minorHAnsi" w:hAnsiTheme="minorHAnsi" w:cstheme="minorHAnsi"/>
-                <w:sz w:val="20"/>
-              </w:rPr>
-              <w:t>pOutCur</w:t>
-            </w:r>
-            <w:proofErr w:type="spellEnd"/>
+              <w:t>and assign to pOutCur</w:t>
+            </w:r>
           </w:p>
         </w:tc>
       </w:tr>
@@ -15087,21 +14404,12 @@
               </w:rPr>
               <w:t xml:space="preserve">00.  Use value of </w:t>
             </w:r>
-            <w:proofErr w:type="spellStart"/>
-            <w:r>
-              <w:rPr>
-                <w:rFonts w:asciiTheme="minorHAnsi" w:hAnsiTheme="minorHAnsi" w:cstheme="minorHAnsi"/>
-                <w:sz w:val="20"/>
-              </w:rPr>
-              <w:t>error_message</w:t>
-            </w:r>
-            <w:proofErr w:type="spellEnd"/>
-            <w:r>
-              <w:rPr>
-                <w:rFonts w:asciiTheme="minorHAnsi" w:hAnsiTheme="minorHAnsi" w:cstheme="minorHAnsi"/>
-                <w:sz w:val="20"/>
-              </w:rPr>
-              <w:t>()</w:t>
+            <w:r>
+              <w:rPr>
+                <w:rFonts w:asciiTheme="minorHAnsi" w:hAnsiTheme="minorHAnsi" w:cstheme="minorHAnsi"/>
+                <w:sz w:val="20"/>
+              </w:rPr>
+              <w:t>error_message()</w:t>
             </w:r>
           </w:p>
         </w:tc>
@@ -15331,23 +14639,7 @@
                 <w:rFonts w:asciiTheme="minorHAnsi" w:hAnsiTheme="minorHAnsi" w:cstheme="minorHAnsi"/>
                 <w:sz w:val="20"/>
               </w:rPr>
-              <w:t xml:space="preserve"> of sales with </w:t>
-            </w:r>
-            <w:proofErr w:type="spellStart"/>
-            <w:r>
-              <w:rPr>
-                <w:rFonts w:asciiTheme="minorHAnsi" w:hAnsiTheme="minorHAnsi" w:cstheme="minorHAnsi"/>
-                <w:sz w:val="20"/>
-              </w:rPr>
-              <w:t>nn</w:t>
-            </w:r>
-            <w:proofErr w:type="spellEnd"/>
-            <w:r>
-              <w:rPr>
-                <w:rFonts w:asciiTheme="minorHAnsi" w:hAnsiTheme="minorHAnsi" w:cstheme="minorHAnsi"/>
-                <w:sz w:val="20"/>
-              </w:rPr>
-              <w:t xml:space="preserve"> days of current date</w:t>
+              <w:t xml:space="preserve"> of sales with nn days of current date</w:t>
             </w:r>
           </w:p>
         </w:tc>
@@ -15476,7 +14768,6 @@
                 <w:sz w:val="20"/>
               </w:rPr>
             </w:pPr>
-            <w:proofErr w:type="spellStart"/>
             <w:r>
               <w:rPr>
                 <w:rFonts w:asciiTheme="minorHAnsi" w:hAnsiTheme="minorHAnsi" w:cstheme="minorHAnsi"/>
@@ -15484,7 +14775,6 @@
               </w:rPr>
               <w:t>pdays</w:t>
             </w:r>
-            <w:proofErr w:type="spellEnd"/>
           </w:p>
         </w:tc>
         <w:tc>
@@ -15525,23 +14815,7 @@
                 <w:rFonts w:asciiTheme="minorHAnsi" w:hAnsiTheme="minorHAnsi" w:cstheme="minorHAnsi"/>
                 <w:sz w:val="20"/>
               </w:rPr>
-              <w:t xml:space="preserve">Count sales made within </w:t>
-            </w:r>
-            <w:proofErr w:type="spellStart"/>
-            <w:r>
-              <w:rPr>
-                <w:rFonts w:asciiTheme="minorHAnsi" w:hAnsiTheme="minorHAnsi" w:cstheme="minorHAnsi"/>
-                <w:sz w:val="20"/>
-              </w:rPr>
-              <w:t>pdays</w:t>
-            </w:r>
-            <w:proofErr w:type="spellEnd"/>
-            <w:r>
-              <w:rPr>
-                <w:rFonts w:asciiTheme="minorHAnsi" w:hAnsiTheme="minorHAnsi" w:cstheme="minorHAnsi"/>
-                <w:sz w:val="20"/>
-              </w:rPr>
-              <w:t xml:space="preserve"> of today's date</w:t>
+              <w:t>Count sales made within pdays of today's date</w:t>
             </w:r>
           </w:p>
         </w:tc>
@@ -15604,7 +14878,6 @@
               </w:rPr>
               <w:t xml:space="preserve"> of sales in the SALES table with </w:t>
             </w:r>
-            <w:proofErr w:type="spellStart"/>
             <w:r>
               <w:rPr>
                 <w:rFonts w:asciiTheme="minorHAnsi" w:hAnsiTheme="minorHAnsi" w:cstheme="minorHAnsi"/>
@@ -15612,17 +14885,7 @@
                 <w:i/>
                 <w:sz w:val="20"/>
               </w:rPr>
-              <w:t>nn</w:t>
-            </w:r>
-            <w:proofErr w:type="spellEnd"/>
-            <w:r>
-              <w:rPr>
-                <w:rFonts w:asciiTheme="minorHAnsi" w:hAnsiTheme="minorHAnsi" w:cstheme="minorHAnsi"/>
-                <w:b/>
-                <w:i/>
-                <w:sz w:val="20"/>
-              </w:rPr>
-              <w:t xml:space="preserve"> days</w:t>
+              <w:t>nn days</w:t>
             </w:r>
             <w:r>
               <w:rPr>
@@ -15779,21 +15042,12 @@
               </w:rPr>
               <w:t xml:space="preserve">00.  Use value of </w:t>
             </w:r>
-            <w:proofErr w:type="spellStart"/>
-            <w:r>
-              <w:rPr>
-                <w:rFonts w:asciiTheme="minorHAnsi" w:hAnsiTheme="minorHAnsi" w:cstheme="minorHAnsi"/>
-                <w:sz w:val="20"/>
-              </w:rPr>
-              <w:t>error_message</w:t>
-            </w:r>
-            <w:proofErr w:type="spellEnd"/>
-            <w:r>
-              <w:rPr>
-                <w:rFonts w:asciiTheme="minorHAnsi" w:hAnsiTheme="minorHAnsi" w:cstheme="minorHAnsi"/>
-                <w:sz w:val="20"/>
-              </w:rPr>
-              <w:t>()</w:t>
+            <w:r>
+              <w:rPr>
+                <w:rFonts w:asciiTheme="minorHAnsi" w:hAnsiTheme="minorHAnsi" w:cstheme="minorHAnsi"/>
+                <w:sz w:val="20"/>
+              </w:rPr>
+              <w:t>error_message()</w:t>
             </w:r>
           </w:p>
         </w:tc>
@@ -16150,39 +15404,7 @@
                 <w:rFonts w:asciiTheme="minorHAnsi" w:hAnsiTheme="minorHAnsi" w:cstheme="minorHAnsi"/>
                 <w:sz w:val="20"/>
               </w:rPr>
-              <w:t xml:space="preserve">Determine the smallest </w:t>
-            </w:r>
-            <w:proofErr w:type="spellStart"/>
-            <w:r>
-              <w:rPr>
-                <w:rFonts w:asciiTheme="minorHAnsi" w:hAnsiTheme="minorHAnsi" w:cstheme="minorHAnsi"/>
-                <w:sz w:val="20"/>
-              </w:rPr>
-              <w:t>saleid</w:t>
-            </w:r>
-            <w:proofErr w:type="spellEnd"/>
-            <w:r>
-              <w:rPr>
-                <w:rFonts w:asciiTheme="minorHAnsi" w:hAnsiTheme="minorHAnsi" w:cstheme="minorHAnsi"/>
-                <w:sz w:val="20"/>
-              </w:rPr>
-              <w:t xml:space="preserve"> value in the SALE table.  (use Select </w:t>
-            </w:r>
-            <w:proofErr w:type="gramStart"/>
-            <w:r>
-              <w:rPr>
-                <w:rFonts w:asciiTheme="minorHAnsi" w:hAnsiTheme="minorHAnsi" w:cstheme="minorHAnsi"/>
-                <w:sz w:val="20"/>
-              </w:rPr>
-              <w:t>MIN(</w:t>
-            </w:r>
-            <w:proofErr w:type="gramEnd"/>
-            <w:r>
-              <w:rPr>
-                <w:rFonts w:asciiTheme="minorHAnsi" w:hAnsiTheme="minorHAnsi" w:cstheme="minorHAnsi"/>
-                <w:sz w:val="20"/>
-              </w:rPr>
-              <w:t>)…)</w:t>
+              <w:t>Determine the smallest saleid value in the SALE table.  (use Select MIN()…)</w:t>
             </w:r>
           </w:p>
           <w:p>
@@ -16248,23 +15470,7 @@
                 <w:rFonts w:asciiTheme="minorHAnsi" w:hAnsiTheme="minorHAnsi" w:cstheme="minorHAnsi"/>
                 <w:sz w:val="20"/>
               </w:rPr>
-              <w:t>Calls UPD_CUST_SALES_</w:t>
-            </w:r>
-            <w:proofErr w:type="gramStart"/>
-            <w:r>
-              <w:rPr>
-                <w:rFonts w:asciiTheme="minorHAnsi" w:hAnsiTheme="minorHAnsi" w:cstheme="minorHAnsi"/>
-                <w:sz w:val="20"/>
-              </w:rPr>
-              <w:t>YTD  and</w:t>
-            </w:r>
-            <w:proofErr w:type="gramEnd"/>
-            <w:r>
-              <w:rPr>
-                <w:rFonts w:asciiTheme="minorHAnsi" w:hAnsiTheme="minorHAnsi" w:cstheme="minorHAnsi"/>
-                <w:sz w:val="20"/>
-              </w:rPr>
-              <w:t xml:space="preserve"> UPD_PROD_SALES_YTD so that the correct amount is subtracted from SALES_YTD.</w:t>
+              <w:t>Calls UPD_CUST_SALES_YTD  and UPD_PROD_SALES_YTD so that the correct amount is subtracted from SALES_YTD.</w:t>
             </w:r>
             <w:r>
               <w:rPr>
@@ -16287,23 +15493,7 @@
                 <w:rFonts w:asciiTheme="minorHAnsi" w:hAnsiTheme="minorHAnsi" w:cstheme="minorHAnsi"/>
                 <w:sz w:val="20"/>
               </w:rPr>
-              <w:t xml:space="preserve">This function must return the </w:t>
-            </w:r>
-            <w:proofErr w:type="spellStart"/>
-            <w:r>
-              <w:rPr>
-                <w:rFonts w:asciiTheme="minorHAnsi" w:hAnsiTheme="minorHAnsi" w:cstheme="minorHAnsi"/>
-                <w:sz w:val="20"/>
-              </w:rPr>
-              <w:t>SaleID</w:t>
-            </w:r>
-            <w:proofErr w:type="spellEnd"/>
-            <w:r>
-              <w:rPr>
-                <w:rFonts w:asciiTheme="minorHAnsi" w:hAnsiTheme="minorHAnsi" w:cstheme="minorHAnsi"/>
-                <w:sz w:val="20"/>
-              </w:rPr>
-              <w:t xml:space="preserve"> value of the Sale row that was deleted.</w:t>
+              <w:t>This function must return the SaleID value of the Sale row that was deleted.</w:t>
             </w:r>
           </w:p>
           <w:p>
@@ -16320,43 +15510,7 @@
                 <w:i/>
                 <w:sz w:val="20"/>
               </w:rPr>
-              <w:t xml:space="preserve">(It is a bit unrealistic to delete a row with the smallest </w:t>
-            </w:r>
-            <w:proofErr w:type="spellStart"/>
-            <w:r>
-              <w:rPr>
-                <w:rFonts w:asciiTheme="minorHAnsi" w:hAnsiTheme="minorHAnsi" w:cstheme="minorHAnsi"/>
-                <w:i/>
-                <w:sz w:val="20"/>
-              </w:rPr>
-              <w:t>saleid</w:t>
-            </w:r>
-            <w:proofErr w:type="spellEnd"/>
-            <w:r>
-              <w:rPr>
-                <w:rFonts w:asciiTheme="minorHAnsi" w:hAnsiTheme="minorHAnsi" w:cstheme="minorHAnsi"/>
-                <w:i/>
-                <w:sz w:val="20"/>
-              </w:rPr>
-              <w:t xml:space="preserve">. Normally you would ask a user to enter a sale id value. However this is difficult to do when testing with an anonymous block. So we will settle for smallest </w:t>
-            </w:r>
-            <w:proofErr w:type="spellStart"/>
-            <w:r>
-              <w:rPr>
-                <w:rFonts w:asciiTheme="minorHAnsi" w:hAnsiTheme="minorHAnsi" w:cstheme="minorHAnsi"/>
-                <w:i/>
-                <w:sz w:val="20"/>
-              </w:rPr>
-              <w:t>saleid</w:t>
-            </w:r>
-            <w:proofErr w:type="spellEnd"/>
-            <w:r>
-              <w:rPr>
-                <w:rFonts w:asciiTheme="minorHAnsi" w:hAnsiTheme="minorHAnsi" w:cstheme="minorHAnsi"/>
-                <w:i/>
-                <w:sz w:val="20"/>
-              </w:rPr>
-              <w:t xml:space="preserve"> in this assignment).</w:t>
+              <w:t>(It is a bit unrealistic to delete a row with the smallest saleid. Normally you would ask a user to enter a sale id value. However this is difficult to do when testing with an anonymous block. So we will settle for smallest saleid in this assignment).</w:t>
             </w:r>
           </w:p>
         </w:tc>
@@ -16588,21 +15742,12 @@
               </w:rPr>
               <w:t xml:space="preserve">00.  Use value of </w:t>
             </w:r>
-            <w:proofErr w:type="spellStart"/>
-            <w:r>
-              <w:rPr>
-                <w:rFonts w:asciiTheme="minorHAnsi" w:hAnsiTheme="minorHAnsi" w:cstheme="minorHAnsi"/>
-                <w:sz w:val="20"/>
-              </w:rPr>
-              <w:t>error_message</w:t>
-            </w:r>
-            <w:proofErr w:type="spellEnd"/>
-            <w:r>
-              <w:rPr>
-                <w:rFonts w:asciiTheme="minorHAnsi" w:hAnsiTheme="minorHAnsi" w:cstheme="minorHAnsi"/>
-                <w:sz w:val="20"/>
-              </w:rPr>
-              <w:t>()</w:t>
+            <w:r>
+              <w:rPr>
+                <w:rFonts w:asciiTheme="minorHAnsi" w:hAnsiTheme="minorHAnsi" w:cstheme="minorHAnsi"/>
+                <w:sz w:val="20"/>
+              </w:rPr>
+              <w:t>error_message()</w:t>
             </w:r>
           </w:p>
         </w:tc>
@@ -16975,23 +16120,7 @@
                 <w:rFonts w:asciiTheme="minorHAnsi" w:hAnsiTheme="minorHAnsi" w:cstheme="minorHAnsi"/>
                 <w:sz w:val="20"/>
               </w:rPr>
-              <w:t xml:space="preserve">Set the </w:t>
-            </w:r>
-            <w:proofErr w:type="spellStart"/>
-            <w:r>
-              <w:rPr>
-                <w:rFonts w:asciiTheme="minorHAnsi" w:hAnsiTheme="minorHAnsi" w:cstheme="minorHAnsi"/>
-                <w:sz w:val="20"/>
-              </w:rPr>
-              <w:t>Sales_YTD</w:t>
-            </w:r>
-            <w:proofErr w:type="spellEnd"/>
-            <w:r>
-              <w:rPr>
-                <w:rFonts w:asciiTheme="minorHAnsi" w:hAnsiTheme="minorHAnsi" w:cstheme="minorHAnsi"/>
-                <w:sz w:val="20"/>
-              </w:rPr>
-              <w:t xml:space="preserve"> value to zero for all rows in the Customer and Product tables</w:t>
+              <w:t>Set the Sales_YTD value to zero for all rows in the Customer and Product tables</w:t>
             </w:r>
           </w:p>
         </w:tc>
@@ -17141,21 +16270,12 @@
               </w:rPr>
               <w:t xml:space="preserve">00.  Use value of </w:t>
             </w:r>
-            <w:proofErr w:type="spellStart"/>
-            <w:r>
-              <w:rPr>
-                <w:rFonts w:asciiTheme="minorHAnsi" w:hAnsiTheme="minorHAnsi" w:cstheme="minorHAnsi"/>
-                <w:sz w:val="20"/>
-              </w:rPr>
-              <w:t>error_message</w:t>
-            </w:r>
-            <w:proofErr w:type="spellEnd"/>
-            <w:r>
-              <w:rPr>
-                <w:rFonts w:asciiTheme="minorHAnsi" w:hAnsiTheme="minorHAnsi" w:cstheme="minorHAnsi"/>
-                <w:sz w:val="20"/>
-              </w:rPr>
-              <w:t>()</w:t>
+            <w:r>
+              <w:rPr>
+                <w:rFonts w:asciiTheme="minorHAnsi" w:hAnsiTheme="minorHAnsi" w:cstheme="minorHAnsi"/>
+                <w:sz w:val="20"/>
+              </w:rPr>
+              <w:t>error_message()</w:t>
             </w:r>
           </w:p>
         </w:tc>
@@ -17498,7 +16618,6 @@
                 <w:sz w:val="20"/>
               </w:rPr>
             </w:pPr>
-            <w:proofErr w:type="spellStart"/>
             <w:r>
               <w:rPr>
                 <w:rFonts w:asciiTheme="minorHAnsi" w:hAnsiTheme="minorHAnsi" w:cstheme="minorHAnsi"/>
@@ -17506,7 +16625,6 @@
               </w:rPr>
               <w:t>pCustid</w:t>
             </w:r>
-            <w:proofErr w:type="spellEnd"/>
           </w:p>
         </w:tc>
         <w:tc>
@@ -17610,23 +16728,7 @@
                 <w:rFonts w:asciiTheme="minorHAnsi" w:hAnsiTheme="minorHAnsi" w:cstheme="minorHAnsi"/>
                 <w:sz w:val="20"/>
               </w:rPr>
-              <w:t xml:space="preserve">If </w:t>
-            </w:r>
-            <w:proofErr w:type="spellStart"/>
-            <w:r>
-              <w:rPr>
-                <w:rFonts w:asciiTheme="minorHAnsi" w:hAnsiTheme="minorHAnsi" w:cstheme="minorHAnsi"/>
-                <w:sz w:val="20"/>
-              </w:rPr>
-              <w:t>ComplexSales</w:t>
-            </w:r>
-            <w:proofErr w:type="spellEnd"/>
-            <w:r>
-              <w:rPr>
-                <w:rFonts w:asciiTheme="minorHAnsi" w:hAnsiTheme="minorHAnsi" w:cstheme="minorHAnsi"/>
-                <w:sz w:val="20"/>
-              </w:rPr>
-              <w:t xml:space="preserve"> exist for the customer</w:t>
+              <w:t>If ComplexSales exist for the customer</w:t>
             </w:r>
             <w:r>
               <w:rPr>
@@ -17884,23 +16986,7 @@
                 <w:rFonts w:asciiTheme="minorHAnsi" w:hAnsiTheme="minorHAnsi" w:cstheme="minorHAnsi"/>
                 <w:sz w:val="20"/>
               </w:rPr>
-              <w:t xml:space="preserve">Customer has child </w:t>
-            </w:r>
-            <w:proofErr w:type="spellStart"/>
-            <w:r>
-              <w:rPr>
-                <w:rFonts w:asciiTheme="minorHAnsi" w:hAnsiTheme="minorHAnsi" w:cstheme="minorHAnsi"/>
-                <w:sz w:val="20"/>
-              </w:rPr>
-              <w:t>complexsales</w:t>
-            </w:r>
-            <w:proofErr w:type="spellEnd"/>
-            <w:r>
-              <w:rPr>
-                <w:rFonts w:asciiTheme="minorHAnsi" w:hAnsiTheme="minorHAnsi" w:cstheme="minorHAnsi"/>
-                <w:sz w:val="20"/>
-              </w:rPr>
-              <w:t xml:space="preserve"> rows</w:t>
+              <w:t>Customer has child complexsales rows</w:t>
             </w:r>
           </w:p>
         </w:tc>
@@ -18004,21 +17090,12 @@
               </w:rPr>
               <w:t xml:space="preserve">00.  Use value of </w:t>
             </w:r>
-            <w:proofErr w:type="spellStart"/>
-            <w:r>
-              <w:rPr>
-                <w:rFonts w:asciiTheme="minorHAnsi" w:hAnsiTheme="minorHAnsi" w:cstheme="minorHAnsi"/>
-                <w:sz w:val="20"/>
-              </w:rPr>
-              <w:t>error_message</w:t>
-            </w:r>
-            <w:proofErr w:type="spellEnd"/>
-            <w:r>
-              <w:rPr>
-                <w:rFonts w:asciiTheme="minorHAnsi" w:hAnsiTheme="minorHAnsi" w:cstheme="minorHAnsi"/>
-                <w:sz w:val="20"/>
-              </w:rPr>
-              <w:t>()</w:t>
+            <w:r>
+              <w:rPr>
+                <w:rFonts w:asciiTheme="minorHAnsi" w:hAnsiTheme="minorHAnsi" w:cstheme="minorHAnsi"/>
+                <w:sz w:val="20"/>
+              </w:rPr>
+              <w:t>error_message()</w:t>
             </w:r>
           </w:p>
         </w:tc>
@@ -18395,7 +17472,6 @@
                 <w:sz w:val="20"/>
               </w:rPr>
             </w:pPr>
-            <w:proofErr w:type="spellStart"/>
             <w:r>
               <w:rPr>
                 <w:rFonts w:asciiTheme="minorHAnsi" w:hAnsiTheme="minorHAnsi" w:cstheme="minorHAnsi"/>
@@ -18417,7 +17493,6 @@
               </w:rPr>
               <w:t>id</w:t>
             </w:r>
-            <w:proofErr w:type="spellEnd"/>
           </w:p>
         </w:tc>
         <w:tc>
@@ -18541,23 +17616,7 @@
                 <w:rFonts w:asciiTheme="minorHAnsi" w:hAnsiTheme="minorHAnsi" w:cstheme="minorHAnsi"/>
                 <w:sz w:val="20"/>
               </w:rPr>
-              <w:t xml:space="preserve">If </w:t>
-            </w:r>
-            <w:proofErr w:type="spellStart"/>
-            <w:r>
-              <w:rPr>
-                <w:rFonts w:asciiTheme="minorHAnsi" w:hAnsiTheme="minorHAnsi" w:cstheme="minorHAnsi"/>
-                <w:sz w:val="20"/>
-              </w:rPr>
-              <w:t>ComplexSales</w:t>
-            </w:r>
-            <w:proofErr w:type="spellEnd"/>
-            <w:r>
-              <w:rPr>
-                <w:rFonts w:asciiTheme="minorHAnsi" w:hAnsiTheme="minorHAnsi" w:cstheme="minorHAnsi"/>
-                <w:sz w:val="20"/>
-              </w:rPr>
-              <w:t xml:space="preserve"> exist for the customer, Oracle would normally generate a 'Child Record Found' error (error code -2292). Instead,</w:t>
+              <w:t>If ComplexSales exist for the customer, Oracle would normally generate a 'Child Record Found' error (error code -2292). Instead,</w:t>
             </w:r>
           </w:p>
           <w:p>
@@ -18811,23 +17870,7 @@
                 <w:rFonts w:asciiTheme="minorHAnsi" w:hAnsiTheme="minorHAnsi" w:cstheme="minorHAnsi"/>
                 <w:sz w:val="20"/>
               </w:rPr>
-              <w:t xml:space="preserve">Product has child </w:t>
-            </w:r>
-            <w:proofErr w:type="spellStart"/>
-            <w:r>
-              <w:rPr>
-                <w:rFonts w:asciiTheme="minorHAnsi" w:hAnsiTheme="minorHAnsi" w:cstheme="minorHAnsi"/>
-                <w:sz w:val="20"/>
-              </w:rPr>
-              <w:t>complexsales</w:t>
-            </w:r>
-            <w:proofErr w:type="spellEnd"/>
-            <w:r>
-              <w:rPr>
-                <w:rFonts w:asciiTheme="minorHAnsi" w:hAnsiTheme="minorHAnsi" w:cstheme="minorHAnsi"/>
-                <w:sz w:val="20"/>
-              </w:rPr>
-              <w:t xml:space="preserve"> rows</w:t>
+              <w:t>Product has child complexsales rows</w:t>
             </w:r>
           </w:p>
         </w:tc>
@@ -18937,21 +17980,12 @@
               </w:rPr>
               <w:t xml:space="preserve">00.  Use value of </w:t>
             </w:r>
-            <w:proofErr w:type="spellStart"/>
-            <w:r>
-              <w:rPr>
-                <w:rFonts w:asciiTheme="minorHAnsi" w:hAnsiTheme="minorHAnsi" w:cstheme="minorHAnsi"/>
-                <w:sz w:val="20"/>
-              </w:rPr>
-              <w:t>error_message</w:t>
-            </w:r>
-            <w:proofErr w:type="spellEnd"/>
-            <w:r>
-              <w:rPr>
-                <w:rFonts w:asciiTheme="minorHAnsi" w:hAnsiTheme="minorHAnsi" w:cstheme="minorHAnsi"/>
-                <w:sz w:val="20"/>
-              </w:rPr>
-              <w:t>()</w:t>
+            <w:r>
+              <w:rPr>
+                <w:rFonts w:asciiTheme="minorHAnsi" w:hAnsiTheme="minorHAnsi" w:cstheme="minorHAnsi"/>
+                <w:sz w:val="20"/>
+              </w:rPr>
+              <w:t>error_message()</w:t>
             </w:r>
           </w:p>
         </w:tc>
@@ -18969,11 +18003,63 @@
         </w:rPr>
       </w:pPr>
     </w:p>
+    <w:p>
+      <w:pPr>
+        <w:overflowPunct/>
+        <w:autoSpaceDE/>
+        <w:autoSpaceDN/>
+        <w:adjustRightInd/>
+        <w:textAlignment w:val="auto"/>
+        <w:rPr>
+          <w:rFonts w:asciiTheme="minorHAnsi" w:hAnsiTheme="minorHAnsi" w:cstheme="minorHAnsi"/>
+        </w:rPr>
+      </w:pPr>
+      <w:r>
+        <w:rPr>
+          <w:rFonts w:asciiTheme="minorHAnsi" w:hAnsiTheme="minorHAnsi" w:cstheme="minorHAnsi"/>
+        </w:rPr>
+        <w:drawing>
+          <wp:inline distT="0" distB="0" distL="0" distR="0" wp14:anchorId="647EA568" wp14:editId="61EAE14E">
+            <wp:extent cx="6479540" cy="3644900"/>
+            <wp:effectExtent l="0" t="0" r="0" b="0"/>
+            <wp:docPr id="1" name="Picture 1" descr="A screenshot of a computer&#10;&#10;Description automatically generated"/>
+            <wp:cNvGraphicFramePr>
+              <a:graphicFrameLocks xmlns:a="http://schemas.openxmlformats.org/drawingml/2006/main" noChangeAspect="1"/>
+            </wp:cNvGraphicFramePr>
+            <a:graphic xmlns:a="http://schemas.openxmlformats.org/drawingml/2006/main">
+              <a:graphicData uri="http://schemas.openxmlformats.org/drawingml/2006/picture">
+                <pic:pic xmlns:pic="http://schemas.openxmlformats.org/drawingml/2006/picture">
+                  <pic:nvPicPr>
+                    <pic:cNvPr id="1" name="Picture 1" descr="A screenshot of a computer&#10;&#10;Description automatically generated"/>
+                    <pic:cNvPicPr/>
+                  </pic:nvPicPr>
+                  <pic:blipFill>
+                    <a:blip r:embed="rId8"/>
+                    <a:stretch>
+                      <a:fillRect/>
+                    </a:stretch>
+                  </pic:blipFill>
+                  <pic:spPr>
+                    <a:xfrm>
+                      <a:off x="0" y="0"/>
+                      <a:ext cx="6479540" cy="3644900"/>
+                    </a:xfrm>
+                    <a:prstGeom prst="rect">
+                      <a:avLst/>
+                    </a:prstGeom>
+                  </pic:spPr>
+                </pic:pic>
+              </a:graphicData>
+            </a:graphic>
+          </wp:inline>
+        </w:drawing>
+      </w:r>
+    </w:p>
     <w:sectPr>
-      <w:headerReference w:type="default" r:id="rId8"/>
-      <w:footerReference w:type="even" r:id="rId9"/>
-      <w:footerReference w:type="default" r:id="rId10"/>
-      <w:headerReference w:type="first" r:id="rId11"/>
+      <w:headerReference w:type="default" r:id="rId9"/>
+      <w:footerReference w:type="even" r:id="rId10"/>
+      <w:footerReference w:type="default" r:id="rId11"/>
+      <w:headerReference w:type="first" r:id="rId12"/>
       <w:pgSz w:w="11906" w:h="16838" w:code="9"/>
       <w:pgMar w:top="284" w:right="851" w:bottom="284" w:left="851" w:header="284" w:footer="284" w:gutter="0"/>
       <w:cols w:space="708"/>

</xml_diff>